<commit_message>
pflege udos steckbrief ein
</commit_message>
<xml_diff>
--- a/unterlagen/bewerbung/bewerbung.docx
+++ b/unterlagen/bewerbung/bewerbung.docx
@@ -17,16 +17,16 @@
         <w:tblLook w:val="0000" w:noVBand="0" w:noHBand="0" w:lastColumn="0" w:firstColumn="0" w:lastRow="0" w:firstRow="0"/>
       </w:tblPr>
       <w:tblGrid>
-        <w:gridCol w:w="1606"/>
-        <w:gridCol w:w="451"/>
+        <w:gridCol w:w="1605"/>
+        <w:gridCol w:w="452"/>
         <w:gridCol w:w="2031"/>
         <w:gridCol w:w="895"/>
         <w:gridCol w:w="12"/>
         <w:gridCol w:w="1"/>
         <w:gridCol w:w="1050"/>
         <w:gridCol w:w="559"/>
-        <w:gridCol w:w="1687"/>
-        <w:gridCol w:w="1700"/>
+        <w:gridCol w:w="1688"/>
+        <w:gridCol w:w="1699"/>
       </w:tblGrid>
       <w:tr>
         <w:trPr>
@@ -34,7 +34,7 @@
         </w:trPr>
         <w:tc>
           <w:tcPr>
-            <w:tcW w:w="8292" w:type="dxa"/>
+            <w:tcW w:w="8293" w:type="dxa"/>
             <w:gridSpan w:val="9"/>
             <w:tcBorders/>
             <w:vAlign w:val="center"/>
@@ -82,7 +82,7 @@
         </w:tc>
         <w:tc>
           <w:tcPr>
-            <w:tcW w:w="1700" w:type="dxa"/>
+            <w:tcW w:w="1699" w:type="dxa"/>
             <w:tcBorders/>
           </w:tcPr>
           <w:p>
@@ -538,7 +538,7 @@
               <w:pStyle w:val="Formatvorlage1"/>
               <w:widowControl w:val="false"/>
               <w:spacing w:before="120" w:after="120"/>
-              <w:jc w:val="center"/>
+              <w:jc w:val="left"/>
               <w:rPr>
                 <w:rFonts w:ascii="Arial" w:hAnsi="Arial"/>
                 <w:szCs w:val="24"/>
@@ -861,7 +861,7 @@
         </w:trPr>
         <w:tc>
           <w:tcPr>
-            <w:tcW w:w="1606" w:type="dxa"/>
+            <w:tcW w:w="1605" w:type="dxa"/>
             <w:tcBorders>
               <w:top w:val="single" w:sz="4" w:space="0" w:color="000000"/>
               <w:left w:val="single" w:sz="4" w:space="0" w:color="000000"/>
@@ -890,7 +890,7 @@
         </w:tc>
         <w:tc>
           <w:tcPr>
-            <w:tcW w:w="3390" w:type="dxa"/>
+            <w:tcW w:w="3391" w:type="dxa"/>
             <w:gridSpan w:val="5"/>
             <w:tcBorders>
               <w:top w:val="single" w:sz="4" w:space="0" w:color="000000"/>
@@ -985,7 +985,7 @@
         </w:trPr>
         <w:tc>
           <w:tcPr>
-            <w:tcW w:w="1606" w:type="dxa"/>
+            <w:tcW w:w="1605" w:type="dxa"/>
             <w:tcBorders>
               <w:top w:val="single" w:sz="4" w:space="0" w:color="000000"/>
               <w:left w:val="single" w:sz="4" w:space="0" w:color="000000"/>
@@ -1014,7 +1014,7 @@
         </w:tc>
         <w:tc>
           <w:tcPr>
-            <w:tcW w:w="3390" w:type="dxa"/>
+            <w:tcW w:w="3391" w:type="dxa"/>
             <w:gridSpan w:val="5"/>
             <w:tcBorders>
               <w:top w:val="single" w:sz="4" w:space="0" w:color="000000"/>
@@ -1109,7 +1109,7 @@
         </w:trPr>
         <w:tc>
           <w:tcPr>
-            <w:tcW w:w="1606" w:type="dxa"/>
+            <w:tcW w:w="1605" w:type="dxa"/>
             <w:tcBorders>
               <w:top w:val="single" w:sz="4" w:space="0" w:color="000000"/>
               <w:left w:val="single" w:sz="4" w:space="0" w:color="000000"/>
@@ -1138,7 +1138,7 @@
         </w:tc>
         <w:tc>
           <w:tcPr>
-            <w:tcW w:w="3390" w:type="dxa"/>
+            <w:tcW w:w="3391" w:type="dxa"/>
             <w:gridSpan w:val="5"/>
             <w:tcBorders>
               <w:top w:val="single" w:sz="4" w:space="0" w:color="000000"/>
@@ -1233,7 +1233,7 @@
         </w:trPr>
         <w:tc>
           <w:tcPr>
-            <w:tcW w:w="1606" w:type="dxa"/>
+            <w:tcW w:w="1605" w:type="dxa"/>
             <w:tcBorders>
               <w:top w:val="single" w:sz="4" w:space="0" w:color="000000"/>
               <w:left w:val="single" w:sz="4" w:space="0" w:color="000000"/>
@@ -1262,7 +1262,7 @@
         </w:tc>
         <w:tc>
           <w:tcPr>
-            <w:tcW w:w="3390" w:type="dxa"/>
+            <w:tcW w:w="3391" w:type="dxa"/>
             <w:gridSpan w:val="5"/>
             <w:tcBorders>
               <w:top w:val="single" w:sz="4" w:space="0" w:color="000000"/>
@@ -1357,7 +1357,7 @@
         </w:trPr>
         <w:tc>
           <w:tcPr>
-            <w:tcW w:w="1606" w:type="dxa"/>
+            <w:tcW w:w="1605" w:type="dxa"/>
             <w:tcBorders>
               <w:top w:val="single" w:sz="4" w:space="0" w:color="000000"/>
               <w:left w:val="single" w:sz="4" w:space="0" w:color="000000"/>
@@ -1386,7 +1386,7 @@
         </w:tc>
         <w:tc>
           <w:tcPr>
-            <w:tcW w:w="3390" w:type="dxa"/>
+            <w:tcW w:w="3391" w:type="dxa"/>
             <w:gridSpan w:val="5"/>
             <w:tcBorders>
               <w:top w:val="single" w:sz="4" w:space="0" w:color="000000"/>
@@ -1481,7 +1481,7 @@
         </w:trPr>
         <w:tc>
           <w:tcPr>
-            <w:tcW w:w="1606" w:type="dxa"/>
+            <w:tcW w:w="1605" w:type="dxa"/>
             <w:tcBorders>
               <w:top w:val="single" w:sz="4" w:space="0" w:color="000000"/>
               <w:left w:val="single" w:sz="4" w:space="0" w:color="000000"/>
@@ -1510,7 +1510,7 @@
         </w:tc>
         <w:tc>
           <w:tcPr>
-            <w:tcW w:w="3390" w:type="dxa"/>
+            <w:tcW w:w="3391" w:type="dxa"/>
             <w:gridSpan w:val="5"/>
             <w:tcBorders>
               <w:top w:val="single" w:sz="4" w:space="0" w:color="000000"/>
@@ -1603,7 +1603,7 @@
         </w:trPr>
         <w:tc>
           <w:tcPr>
-            <w:tcW w:w="1606" w:type="dxa"/>
+            <w:tcW w:w="1605" w:type="dxa"/>
             <w:tcBorders>
               <w:top w:val="single" w:sz="4" w:space="0" w:color="000000"/>
               <w:left w:val="single" w:sz="4" w:space="0" w:color="000000"/>
@@ -1632,7 +1632,7 @@
         </w:tc>
         <w:tc>
           <w:tcPr>
-            <w:tcW w:w="3390" w:type="dxa"/>
+            <w:tcW w:w="3391" w:type="dxa"/>
             <w:gridSpan w:val="5"/>
             <w:tcBorders>
               <w:top w:val="single" w:sz="4" w:space="0" w:color="000000"/>
@@ -1730,1160 +1730,1461 @@
       <w:r>
         <w:rPr/>
       </w:r>
+    </w:p>
+    <w:p>
+      <w:pPr>
+        <w:pStyle w:val="Formatvorlage1"/>
+        <w:widowControl w:val="false"/>
+        <w:tabs>
+          <w:tab w:val="clear" w:pos="708"/>
+          <w:tab w:val="right" w:pos="3686" w:leader="none"/>
+          <w:tab w:val="right" w:pos="4962" w:leader="none"/>
+        </w:tabs>
+        <w:spacing w:before="120" w:after="120"/>
+        <w:jc w:val="center"/>
+        <w:rPr>
+          <w:rFonts w:ascii="Arial" w:hAnsi="Arial"/>
+          <w:b/>
+          <w:b/>
+          <w:szCs w:val="24"/>
+        </w:rPr>
+      </w:pPr>
+      <w:r>
+        <w:rPr/>
+      </w:r>
       <w:r>
         <w:br w:type="page"/>
       </w:r>
     </w:p>
-    <w:tbl>
-      <w:tblPr>
-        <w:tblW w:w="9993" w:type="dxa"/>
-        <w:jc w:val="left"/>
-        <w:tblInd w:w="70" w:type="dxa"/>
-        <w:tblLayout w:type="fixed"/>
-        <w:tblCellMar>
-          <w:top w:w="0" w:type="dxa"/>
-          <w:left w:w="70" w:type="dxa"/>
-          <w:bottom w:w="0" w:type="dxa"/>
-          <w:right w:w="70" w:type="dxa"/>
-        </w:tblCellMar>
-        <w:tblLook w:val="0000" w:noVBand="0" w:noHBand="0" w:lastColumn="0" w:firstColumn="0" w:lastRow="0" w:firstRow="0"/>
-      </w:tblPr>
-      <w:tblGrid>
-        <w:gridCol w:w="9993"/>
-      </w:tblGrid>
-      <w:tr>
-        <w:trPr>
-          <w:cantSplit w:val="true"/>
-        </w:trPr>
-        <w:tc>
-          <w:tcPr>
-            <w:tcW w:w="9993" w:type="dxa"/>
-            <w:tcBorders>
-              <w:top w:val="single" w:sz="4" w:space="0" w:color="000000"/>
-              <w:bottom w:val="single" w:sz="4" w:space="0" w:color="000000"/>
-            </w:tcBorders>
-          </w:tcPr>
-          <w:p>
-            <w:pPr>
-              <w:pStyle w:val="Formatvorlage1"/>
-              <w:pageBreakBefore/>
-              <w:widowControl w:val="false"/>
-              <w:tabs>
-                <w:tab w:val="clear" w:pos="708"/>
-                <w:tab w:val="right" w:pos="3686" w:leader="none"/>
-                <w:tab w:val="right" w:pos="4962" w:leader="none"/>
-              </w:tabs>
-              <w:spacing w:before="120" w:after="120"/>
-              <w:jc w:val="center"/>
-              <w:rPr>
-                <w:rFonts w:ascii="Arial" w:hAnsi="Arial"/>
-                <w:b/>
-                <w:b/>
-                <w:szCs w:val="24"/>
-              </w:rPr>
-            </w:pPr>
-            <w:r>
-              <w:rPr>
-                <w:rFonts w:ascii="Arial" w:hAnsi="Arial"/>
-                <w:b/>
-                <w:szCs w:val="24"/>
-              </w:rPr>
-              <w:t>„</w:t>
-            </w:r>
-            <w:r>
-              <w:rPr>
-                <w:rFonts w:ascii="Arial" w:hAnsi="Arial"/>
-                <w:b/>
-                <w:szCs w:val="24"/>
-              </w:rPr>
-              <w:t>Steckbrief“ zur Vorstellung Ihres Dorfes</w:t>
-            </w:r>
-          </w:p>
-          <w:p>
-            <w:pPr>
-              <w:pStyle w:val="Formatvorlage1"/>
-              <w:widowControl w:val="false"/>
-              <w:tabs>
-                <w:tab w:val="clear" w:pos="708"/>
-                <w:tab w:val="right" w:pos="3686" w:leader="none"/>
-                <w:tab w:val="right" w:pos="4962" w:leader="none"/>
-              </w:tabs>
-              <w:spacing w:before="120" w:after="120"/>
-              <w:jc w:val="center"/>
-              <w:rPr>
-                <w:rFonts w:ascii="Arial" w:hAnsi="Arial"/>
-                <w:b/>
-                <w:b/>
-                <w:szCs w:val="24"/>
-              </w:rPr>
-            </w:pPr>
-            <w:r>
-              <w:rPr>
-                <w:rFonts w:ascii="Arial" w:hAnsi="Arial"/>
-                <w:b/>
-                <w:szCs w:val="24"/>
-              </w:rPr>
-              <w:t>nach Ziff. 3.1.1</w:t>
-            </w:r>
-          </w:p>
-        </w:tc>
-      </w:tr>
-      <w:tr>
-        <w:trPr>
-          <w:cantSplit w:val="true"/>
-        </w:trPr>
-        <w:tc>
-          <w:tcPr>
-            <w:tcW w:w="9993" w:type="dxa"/>
-            <w:tcBorders>
-              <w:top w:val="single" w:sz="4" w:space="0" w:color="000000"/>
-              <w:left w:val="single" w:sz="4" w:space="0" w:color="000000"/>
-              <w:bottom w:val="single" w:sz="4" w:space="0" w:color="000000"/>
-              <w:right w:val="single" w:sz="4" w:space="0" w:color="000000"/>
-            </w:tcBorders>
-            <w:shd w:color="auto" w:fill="E6E6E6" w:val="clear"/>
-          </w:tcPr>
-          <w:p>
-            <w:pPr>
-              <w:pStyle w:val="Formatvorlage1"/>
-              <w:widowControl w:val="false"/>
-              <w:spacing w:before="240" w:after="120"/>
-              <w:ind w:left="567" w:hanging="567"/>
-              <w:rPr>
-                <w:rFonts w:ascii="Arial" w:hAnsi="Arial"/>
-                <w:sz w:val="22"/>
-                <w:szCs w:val="22"/>
-              </w:rPr>
-            </w:pPr>
-            <w:r>
-              <w:rPr>
-                <w:rFonts w:ascii="Arial" w:hAnsi="Arial"/>
-                <w:sz w:val="22"/>
-                <w:szCs w:val="22"/>
-              </w:rPr>
-              <w:t>1.</w:t>
-              <w:tab/>
-              <w:t xml:space="preserve">Welches </w:t>
-            </w:r>
-            <w:r>
-              <w:rPr>
-                <w:rFonts w:ascii="Arial" w:hAnsi="Arial"/>
-                <w:b/>
-                <w:szCs w:val="24"/>
-              </w:rPr>
-              <w:t>Leitbild</w:t>
-            </w:r>
-            <w:r>
-              <w:rPr>
-                <w:rFonts w:ascii="Arial" w:hAnsi="Arial"/>
-                <w:szCs w:val="24"/>
-              </w:rPr>
-              <w:t>/</w:t>
-            </w:r>
-            <w:r>
-              <w:rPr>
-                <w:rFonts w:ascii="Arial" w:hAnsi="Arial"/>
-                <w:sz w:val="22"/>
-                <w:szCs w:val="22"/>
-              </w:rPr>
-              <w:t xml:space="preserve"> welche </w:t>
-            </w:r>
-            <w:r>
-              <w:rPr>
-                <w:rFonts w:ascii="Arial" w:hAnsi="Arial"/>
-                <w:b/>
-                <w:sz w:val="22"/>
-                <w:szCs w:val="22"/>
-              </w:rPr>
-              <w:t>Entwicklungsziele</w:t>
-            </w:r>
-            <w:r>
-              <w:rPr>
-                <w:rFonts w:ascii="Arial" w:hAnsi="Arial"/>
-                <w:sz w:val="22"/>
-                <w:szCs w:val="22"/>
-              </w:rPr>
-              <w:t xml:space="preserve"> strebt Ihr Dorf an?</w:t>
-            </w:r>
-          </w:p>
-        </w:tc>
-      </w:tr>
-      <w:tr>
-        <w:trPr>
-          <w:cantSplit w:val="true"/>
-        </w:trPr>
-        <w:tc>
-          <w:tcPr>
-            <w:tcW w:w="9993" w:type="dxa"/>
-            <w:tcBorders>
-              <w:top w:val="single" w:sz="4" w:space="0" w:color="000000"/>
-              <w:left w:val="single" w:sz="4" w:space="0" w:color="000000"/>
-              <w:bottom w:val="single" w:sz="4" w:space="0" w:color="000000"/>
-              <w:right w:val="single" w:sz="4" w:space="0" w:color="000000"/>
-            </w:tcBorders>
-          </w:tcPr>
-          <w:p>
-            <w:pPr>
-              <w:pStyle w:val="Formatvorlage1"/>
-              <w:widowControl w:val="false"/>
-              <w:spacing w:before="120" w:after="120"/>
-              <w:ind w:left="567" w:hanging="0"/>
-              <w:rPr>
-                <w:rFonts w:ascii="Arial" w:hAnsi="Arial"/>
-                <w:sz w:val="22"/>
-                <w:szCs w:val="22"/>
-              </w:rPr>
-            </w:pPr>
-            <w:r>
-              <w:rPr>
-                <w:rFonts w:ascii="Arial" w:hAnsi="Arial"/>
-                <w:sz w:val="22"/>
-                <w:szCs w:val="22"/>
-              </w:rPr>
-            </w:r>
-          </w:p>
-        </w:tc>
-      </w:tr>
-      <w:tr>
-        <w:trPr>
-          <w:cantSplit w:val="true"/>
-        </w:trPr>
-        <w:tc>
-          <w:tcPr>
-            <w:tcW w:w="9993" w:type="dxa"/>
-            <w:tcBorders>
-              <w:top w:val="single" w:sz="4" w:space="0" w:color="000000"/>
-              <w:left w:val="single" w:sz="4" w:space="0" w:color="000000"/>
-              <w:bottom w:val="single" w:sz="4" w:space="0" w:color="000000"/>
-              <w:right w:val="single" w:sz="4" w:space="0" w:color="000000"/>
-            </w:tcBorders>
-            <w:shd w:color="auto" w:fill="E6E6E6" w:val="clear"/>
-          </w:tcPr>
-          <w:p>
-            <w:pPr>
-              <w:pStyle w:val="Formatvorlage1"/>
-              <w:widowControl w:val="false"/>
-              <w:spacing w:before="240" w:after="120"/>
-              <w:ind w:left="567" w:hanging="567"/>
-              <w:rPr>
-                <w:rFonts w:ascii="Arial" w:hAnsi="Arial"/>
-                <w:sz w:val="22"/>
-                <w:szCs w:val="22"/>
-              </w:rPr>
-            </w:pPr>
-            <w:r>
-              <w:rPr>
-                <w:rFonts w:ascii="Arial" w:hAnsi="Arial"/>
-                <w:sz w:val="22"/>
-                <w:szCs w:val="22"/>
-              </w:rPr>
-              <w:t>2.</w:t>
-              <w:tab/>
-              <w:t xml:space="preserve">Werden bei der Entwicklung ihres Dorfes spezielle </w:t>
-            </w:r>
-            <w:r>
-              <w:rPr>
-                <w:rFonts w:ascii="Arial" w:hAnsi="Arial"/>
-                <w:b/>
-                <w:szCs w:val="24"/>
-              </w:rPr>
-              <w:t>Planungskonzepte</w:t>
-            </w:r>
-            <w:r>
-              <w:rPr>
-                <w:rFonts w:ascii="Arial" w:hAnsi="Arial"/>
-                <w:sz w:val="22"/>
-                <w:szCs w:val="22"/>
-              </w:rPr>
-              <w:t xml:space="preserve"> berücksichtigt?</w:t>
-            </w:r>
-          </w:p>
-        </w:tc>
-      </w:tr>
-      <w:tr>
-        <w:trPr>
-          <w:cantSplit w:val="true"/>
-        </w:trPr>
-        <w:tc>
-          <w:tcPr>
-            <w:tcW w:w="9993" w:type="dxa"/>
-            <w:tcBorders>
-              <w:top w:val="single" w:sz="4" w:space="0" w:color="000000"/>
-              <w:left w:val="single" w:sz="4" w:space="0" w:color="000000"/>
-              <w:bottom w:val="single" w:sz="4" w:space="0" w:color="000000"/>
-              <w:right w:val="single" w:sz="4" w:space="0" w:color="000000"/>
-            </w:tcBorders>
-          </w:tcPr>
-          <w:p>
-            <w:pPr>
-              <w:pStyle w:val="Formatvorlage1"/>
-              <w:widowControl w:val="false"/>
-              <w:spacing w:before="120" w:after="120"/>
-              <w:rPr>
-                <w:rFonts w:ascii="Arial" w:hAnsi="Arial"/>
-                <w:sz w:val="22"/>
-                <w:szCs w:val="22"/>
-              </w:rPr>
-            </w:pPr>
-            <w:r>
-              <w:rPr>
-                <w:rFonts w:ascii="Arial" w:hAnsi="Arial"/>
-                <w:sz w:val="22"/>
-                <w:szCs w:val="22"/>
-              </w:rPr>
-            </w:r>
-          </w:p>
-        </w:tc>
-      </w:tr>
-      <w:tr>
-        <w:trPr>
-          <w:cantSplit w:val="true"/>
-        </w:trPr>
-        <w:tc>
-          <w:tcPr>
-            <w:tcW w:w="9993" w:type="dxa"/>
-            <w:tcBorders>
-              <w:top w:val="single" w:sz="4" w:space="0" w:color="000000"/>
-              <w:left w:val="single" w:sz="4" w:space="0" w:color="000000"/>
-              <w:bottom w:val="single" w:sz="4" w:space="0" w:color="000000"/>
-              <w:right w:val="single" w:sz="4" w:space="0" w:color="000000"/>
-            </w:tcBorders>
-            <w:shd w:color="auto" w:fill="E6E6E6" w:val="clear"/>
-          </w:tcPr>
-          <w:p>
-            <w:pPr>
-              <w:pStyle w:val="Formatvorlage1"/>
-              <w:widowControl w:val="false"/>
-              <w:spacing w:before="240" w:after="120"/>
-              <w:ind w:left="567" w:hanging="567"/>
-              <w:rPr>
-                <w:rFonts w:ascii="Arial" w:hAnsi="Arial"/>
-                <w:sz w:val="22"/>
-                <w:szCs w:val="22"/>
-              </w:rPr>
-            </w:pPr>
-            <w:r>
-              <w:rPr>
-                <w:rFonts w:ascii="Arial" w:hAnsi="Arial"/>
-                <w:sz w:val="22"/>
-                <w:szCs w:val="22"/>
-              </w:rPr>
-              <w:t>3.</w:t>
-              <w:tab/>
-              <w:t xml:space="preserve">Wie unterstützen Sie die </w:t>
-            </w:r>
-            <w:r>
-              <w:rPr>
-                <w:rFonts w:ascii="Arial" w:hAnsi="Arial"/>
-                <w:b/>
-                <w:szCs w:val="24"/>
-              </w:rPr>
-              <w:t>wirtschaftliche Entwicklung</w:t>
-            </w:r>
-            <w:r>
-              <w:rPr>
-                <w:rFonts w:ascii="Arial" w:hAnsi="Arial"/>
-                <w:sz w:val="22"/>
-                <w:szCs w:val="22"/>
-              </w:rPr>
-              <w:t xml:space="preserve"> Ihres Dorfes?</w:t>
-            </w:r>
-          </w:p>
-        </w:tc>
-      </w:tr>
-      <w:tr>
-        <w:trPr>
-          <w:cantSplit w:val="true"/>
-        </w:trPr>
-        <w:tc>
-          <w:tcPr>
-            <w:tcW w:w="9993" w:type="dxa"/>
-            <w:tcBorders>
-              <w:top w:val="single" w:sz="4" w:space="0" w:color="000000"/>
-              <w:left w:val="single" w:sz="4" w:space="0" w:color="000000"/>
-              <w:bottom w:val="single" w:sz="4" w:space="0" w:color="000000"/>
-              <w:right w:val="single" w:sz="4" w:space="0" w:color="000000"/>
-            </w:tcBorders>
-          </w:tcPr>
-          <w:p>
-            <w:pPr>
-              <w:pStyle w:val="Formatvorlage1"/>
-              <w:widowControl w:val="false"/>
-              <w:spacing w:before="120" w:after="120"/>
-              <w:rPr>
-                <w:rFonts w:ascii="Arial" w:hAnsi="Arial"/>
-                <w:sz w:val="22"/>
-                <w:szCs w:val="22"/>
-              </w:rPr>
-            </w:pPr>
-            <w:r>
-              <w:rPr>
-                <w:rFonts w:ascii="Arial" w:hAnsi="Arial"/>
-                <w:sz w:val="22"/>
-                <w:szCs w:val="22"/>
-              </w:rPr>
-            </w:r>
-          </w:p>
-        </w:tc>
-      </w:tr>
-      <w:tr>
-        <w:trPr>
-          <w:cantSplit w:val="true"/>
-        </w:trPr>
-        <w:tc>
-          <w:tcPr>
-            <w:tcW w:w="9993" w:type="dxa"/>
-            <w:tcBorders>
-              <w:top w:val="single" w:sz="4" w:space="0" w:color="000000"/>
-              <w:left w:val="single" w:sz="4" w:space="0" w:color="000000"/>
-              <w:bottom w:val="single" w:sz="4" w:space="0" w:color="000000"/>
-              <w:right w:val="single" w:sz="4" w:space="0" w:color="000000"/>
-            </w:tcBorders>
-            <w:shd w:color="auto" w:fill="E6E6E6" w:val="clear"/>
-          </w:tcPr>
-          <w:p>
-            <w:pPr>
-              <w:pStyle w:val="Formatvorlage1"/>
-              <w:widowControl w:val="false"/>
-              <w:spacing w:before="240" w:after="120"/>
-              <w:ind w:left="567" w:hanging="567"/>
-              <w:rPr>
-                <w:rFonts w:ascii="Arial" w:hAnsi="Arial"/>
-                <w:sz w:val="22"/>
-                <w:szCs w:val="22"/>
-              </w:rPr>
-            </w:pPr>
-            <w:r>
-              <w:rPr>
-                <w:rFonts w:ascii="Arial" w:hAnsi="Arial"/>
-                <w:sz w:val="22"/>
-                <w:szCs w:val="22"/>
-              </w:rPr>
-              <w:t>4.</w:t>
-              <w:tab/>
-              <w:t xml:space="preserve">Gibt es </w:t>
-            </w:r>
-            <w:r>
-              <w:rPr>
-                <w:rFonts w:ascii="Arial" w:hAnsi="Arial"/>
-                <w:b/>
-                <w:szCs w:val="24"/>
-              </w:rPr>
-              <w:t>besondere innovative Ansätze</w:t>
-            </w:r>
-            <w:r>
-              <w:rPr>
-                <w:rFonts w:ascii="Arial" w:hAnsi="Arial"/>
-                <w:sz w:val="22"/>
-                <w:szCs w:val="22"/>
-              </w:rPr>
-              <w:t xml:space="preserve"> zur Stärkung der Infrastruktur und zu den Belangen des </w:t>
-            </w:r>
-            <w:r>
-              <w:rPr>
-                <w:rFonts w:ascii="Arial" w:hAnsi="Arial"/>
-                <w:b/>
-                <w:sz w:val="22"/>
-                <w:szCs w:val="22"/>
-              </w:rPr>
-              <w:t>Klimaschutzes</w:t>
-            </w:r>
-            <w:r>
-              <w:rPr>
-                <w:rFonts w:ascii="Arial" w:hAnsi="Arial"/>
-                <w:sz w:val="22"/>
-                <w:szCs w:val="22"/>
-              </w:rPr>
-              <w:t>?</w:t>
-            </w:r>
-          </w:p>
-        </w:tc>
-      </w:tr>
-      <w:tr>
-        <w:trPr>
-          <w:cantSplit w:val="true"/>
-        </w:trPr>
-        <w:tc>
-          <w:tcPr>
-            <w:tcW w:w="9993" w:type="dxa"/>
-            <w:tcBorders>
-              <w:top w:val="single" w:sz="4" w:space="0" w:color="000000"/>
-              <w:left w:val="single" w:sz="4" w:space="0" w:color="000000"/>
-              <w:bottom w:val="single" w:sz="4" w:space="0" w:color="000000"/>
-              <w:right w:val="single" w:sz="4" w:space="0" w:color="000000"/>
-            </w:tcBorders>
-          </w:tcPr>
-          <w:p>
-            <w:pPr>
-              <w:pStyle w:val="Formatvorlage1"/>
-              <w:widowControl w:val="false"/>
-              <w:spacing w:before="120" w:after="120"/>
-              <w:rPr>
-                <w:rFonts w:ascii="Arial" w:hAnsi="Arial"/>
-                <w:sz w:val="22"/>
-                <w:szCs w:val="22"/>
-              </w:rPr>
-            </w:pPr>
-            <w:r>
-              <w:rPr>
-                <w:rFonts w:ascii="Arial" w:hAnsi="Arial"/>
-                <w:sz w:val="22"/>
-                <w:szCs w:val="22"/>
-              </w:rPr>
-            </w:r>
-          </w:p>
-        </w:tc>
-      </w:tr>
-      <w:tr>
-        <w:trPr>
-          <w:cantSplit w:val="true"/>
-        </w:trPr>
-        <w:tc>
-          <w:tcPr>
-            <w:tcW w:w="9993" w:type="dxa"/>
-            <w:tcBorders>
-              <w:top w:val="single" w:sz="4" w:space="0" w:color="000000"/>
-              <w:left w:val="single" w:sz="4" w:space="0" w:color="000000"/>
-              <w:bottom w:val="single" w:sz="4" w:space="0" w:color="000000"/>
-              <w:right w:val="single" w:sz="4" w:space="0" w:color="000000"/>
-            </w:tcBorders>
-            <w:shd w:color="auto" w:fill="E6E6E6" w:val="clear"/>
-          </w:tcPr>
-          <w:p>
-            <w:pPr>
-              <w:pStyle w:val="Formatvorlage1"/>
-              <w:widowControl w:val="false"/>
-              <w:spacing w:before="240" w:after="120"/>
-              <w:ind w:left="567" w:hanging="567"/>
-              <w:rPr>
-                <w:rFonts w:ascii="Arial" w:hAnsi="Arial"/>
-                <w:sz w:val="22"/>
-                <w:szCs w:val="22"/>
-              </w:rPr>
-            </w:pPr>
-            <w:r>
-              <w:rPr>
-                <w:rFonts w:ascii="Arial" w:hAnsi="Arial"/>
-                <w:sz w:val="22"/>
-                <w:szCs w:val="22"/>
-              </w:rPr>
-              <w:t>5.</w:t>
-              <w:tab/>
-              <w:t xml:space="preserve">Gibt es evtl. </w:t>
-            </w:r>
-            <w:r>
-              <w:rPr>
-                <w:rFonts w:ascii="Arial" w:hAnsi="Arial"/>
-                <w:b/>
-                <w:szCs w:val="24"/>
-              </w:rPr>
-              <w:t>Kooperationen</w:t>
-            </w:r>
-            <w:r>
-              <w:rPr>
-                <w:rFonts w:ascii="Arial" w:hAnsi="Arial"/>
-                <w:sz w:val="22"/>
-                <w:szCs w:val="22"/>
-              </w:rPr>
-              <w:t>/ Zusammenarbeit mit Nachbardörfern?</w:t>
-            </w:r>
-          </w:p>
-        </w:tc>
-      </w:tr>
-      <w:tr>
-        <w:trPr>
-          <w:cantSplit w:val="true"/>
-        </w:trPr>
-        <w:tc>
-          <w:tcPr>
-            <w:tcW w:w="9993" w:type="dxa"/>
-            <w:tcBorders>
-              <w:top w:val="single" w:sz="4" w:space="0" w:color="000000"/>
-              <w:left w:val="single" w:sz="4" w:space="0" w:color="000000"/>
-              <w:bottom w:val="single" w:sz="4" w:space="0" w:color="000000"/>
-              <w:right w:val="single" w:sz="4" w:space="0" w:color="000000"/>
-            </w:tcBorders>
-          </w:tcPr>
-          <w:p>
-            <w:pPr>
-              <w:pStyle w:val="Formatvorlage1"/>
-              <w:widowControl w:val="false"/>
-              <w:spacing w:before="120" w:after="120"/>
-              <w:rPr>
-                <w:rFonts w:ascii="Arial" w:hAnsi="Arial"/>
-                <w:sz w:val="22"/>
-                <w:szCs w:val="22"/>
-              </w:rPr>
-            </w:pPr>
-            <w:r>
-              <w:rPr>
-                <w:rFonts w:ascii="Arial" w:hAnsi="Arial"/>
-                <w:sz w:val="22"/>
-                <w:szCs w:val="22"/>
-              </w:rPr>
-            </w:r>
-          </w:p>
-        </w:tc>
-      </w:tr>
-      <w:tr>
-        <w:trPr>
-          <w:cantSplit w:val="true"/>
-        </w:trPr>
-        <w:tc>
-          <w:tcPr>
-            <w:tcW w:w="9993" w:type="dxa"/>
-            <w:tcBorders>
-              <w:top w:val="single" w:sz="4" w:space="0" w:color="000000"/>
-              <w:left w:val="single" w:sz="4" w:space="0" w:color="000000"/>
-              <w:bottom w:val="single" w:sz="4" w:space="0" w:color="000000"/>
-              <w:right w:val="single" w:sz="4" w:space="0" w:color="000000"/>
-            </w:tcBorders>
-            <w:shd w:color="auto" w:fill="E6E6E6" w:val="clear"/>
-          </w:tcPr>
-          <w:p>
-            <w:pPr>
-              <w:pStyle w:val="Formatvorlage1"/>
-              <w:widowControl w:val="false"/>
-              <w:spacing w:before="240" w:after="120"/>
-              <w:ind w:left="567" w:hanging="567"/>
-              <w:rPr>
-                <w:rFonts w:ascii="Arial" w:hAnsi="Arial"/>
-                <w:sz w:val="22"/>
-                <w:szCs w:val="22"/>
-              </w:rPr>
-            </w:pPr>
-            <w:r>
-              <w:rPr>
-                <w:rFonts w:ascii="Arial" w:hAnsi="Arial"/>
-                <w:sz w:val="22"/>
-                <w:szCs w:val="22"/>
-              </w:rPr>
-              <w:t>6.</w:t>
-              <w:tab/>
-              <w:t xml:space="preserve">Welche Besonderheiten prägen das </w:t>
-            </w:r>
-            <w:r>
-              <w:rPr>
-                <w:rFonts w:ascii="Arial" w:hAnsi="Arial"/>
-                <w:b/>
-                <w:szCs w:val="24"/>
-              </w:rPr>
-              <w:t>soziale und kulturelle Leben</w:t>
-            </w:r>
-            <w:r>
-              <w:rPr>
-                <w:rFonts w:ascii="Arial" w:hAnsi="Arial"/>
-                <w:sz w:val="22"/>
-                <w:szCs w:val="22"/>
-              </w:rPr>
-              <w:t xml:space="preserve"> Ihres Dorfes?</w:t>
-            </w:r>
-          </w:p>
-        </w:tc>
-      </w:tr>
-      <w:tr>
-        <w:trPr>
-          <w:cantSplit w:val="true"/>
-        </w:trPr>
-        <w:tc>
-          <w:tcPr>
-            <w:tcW w:w="9993" w:type="dxa"/>
-            <w:tcBorders>
-              <w:top w:val="single" w:sz="4" w:space="0" w:color="000000"/>
-              <w:left w:val="single" w:sz="4" w:space="0" w:color="000000"/>
-              <w:bottom w:val="single" w:sz="4" w:space="0" w:color="000000"/>
-              <w:right w:val="single" w:sz="4" w:space="0" w:color="000000"/>
-            </w:tcBorders>
-          </w:tcPr>
-          <w:p>
-            <w:pPr>
-              <w:pStyle w:val="Formatvorlage1"/>
-              <w:widowControl w:val="false"/>
-              <w:spacing w:before="120" w:after="120"/>
-              <w:rPr>
-                <w:rFonts w:ascii="Arial" w:hAnsi="Arial"/>
-                <w:sz w:val="22"/>
-                <w:szCs w:val="22"/>
-              </w:rPr>
-            </w:pPr>
-            <w:r>
-              <w:rPr>
-                <w:rFonts w:ascii="Arial" w:hAnsi="Arial"/>
-                <w:sz w:val="22"/>
-                <w:szCs w:val="22"/>
-              </w:rPr>
-            </w:r>
-          </w:p>
-        </w:tc>
-      </w:tr>
-      <w:tr>
-        <w:trPr>
-          <w:cantSplit w:val="true"/>
-        </w:trPr>
-        <w:tc>
-          <w:tcPr>
-            <w:tcW w:w="9993" w:type="dxa"/>
-            <w:tcBorders>
-              <w:top w:val="single" w:sz="4" w:space="0" w:color="000000"/>
-              <w:left w:val="single" w:sz="4" w:space="0" w:color="000000"/>
-              <w:bottom w:val="single" w:sz="4" w:space="0" w:color="000000"/>
-              <w:right w:val="single" w:sz="4" w:space="0" w:color="000000"/>
-            </w:tcBorders>
-            <w:shd w:color="auto" w:fill="E6E6E6" w:val="clear"/>
-          </w:tcPr>
-          <w:p>
-            <w:pPr>
-              <w:pStyle w:val="Formatvorlage1"/>
-              <w:widowControl w:val="false"/>
-              <w:spacing w:before="240" w:after="120"/>
-              <w:ind w:left="567" w:hanging="567"/>
-              <w:rPr>
-                <w:rFonts w:ascii="Arial" w:hAnsi="Arial"/>
-                <w:sz w:val="22"/>
-                <w:szCs w:val="22"/>
-              </w:rPr>
-            </w:pPr>
-            <w:r>
-              <w:rPr>
-                <w:rFonts w:ascii="Arial" w:hAnsi="Arial"/>
-                <w:sz w:val="22"/>
-                <w:szCs w:val="22"/>
-              </w:rPr>
-              <w:t>7.</w:t>
-              <w:tab/>
-              <w:t xml:space="preserve">Gibt es einen gemeinsamen Rahmen oder besondere Initiativen zur </w:t>
-            </w:r>
-            <w:r>
-              <w:rPr>
-                <w:rFonts w:ascii="Arial" w:hAnsi="Arial"/>
-                <w:b/>
-                <w:szCs w:val="24"/>
-              </w:rPr>
-              <w:t>baulichen Gestaltung</w:t>
-            </w:r>
-            <w:r>
-              <w:rPr>
-                <w:rFonts w:ascii="Arial" w:hAnsi="Arial"/>
-                <w:sz w:val="22"/>
-                <w:szCs w:val="22"/>
-              </w:rPr>
-              <w:t>?</w:t>
-            </w:r>
-          </w:p>
-        </w:tc>
-      </w:tr>
-      <w:tr>
-        <w:trPr>
-          <w:cantSplit w:val="true"/>
-        </w:trPr>
-        <w:tc>
-          <w:tcPr>
-            <w:tcW w:w="9993" w:type="dxa"/>
-            <w:tcBorders>
-              <w:top w:val="single" w:sz="4" w:space="0" w:color="000000"/>
-              <w:left w:val="single" w:sz="4" w:space="0" w:color="000000"/>
-              <w:bottom w:val="single" w:sz="4" w:space="0" w:color="000000"/>
-              <w:right w:val="single" w:sz="4" w:space="0" w:color="000000"/>
-            </w:tcBorders>
-          </w:tcPr>
-          <w:p>
-            <w:pPr>
-              <w:pStyle w:val="Formatvorlage1"/>
-              <w:widowControl w:val="false"/>
-              <w:spacing w:before="120" w:after="120"/>
-              <w:rPr>
-                <w:rFonts w:ascii="Arial" w:hAnsi="Arial"/>
-                <w:sz w:val="22"/>
-                <w:szCs w:val="22"/>
-              </w:rPr>
-            </w:pPr>
-            <w:r>
-              <w:rPr>
-                <w:rFonts w:ascii="Arial" w:hAnsi="Arial"/>
-                <w:sz w:val="22"/>
-                <w:szCs w:val="22"/>
-              </w:rPr>
-            </w:r>
-          </w:p>
-        </w:tc>
-      </w:tr>
-      <w:tr>
-        <w:trPr>
-          <w:cantSplit w:val="true"/>
-        </w:trPr>
-        <w:tc>
-          <w:tcPr>
-            <w:tcW w:w="9993" w:type="dxa"/>
-            <w:tcBorders>
-              <w:top w:val="single" w:sz="4" w:space="0" w:color="000000"/>
-              <w:left w:val="single" w:sz="4" w:space="0" w:color="000000"/>
-              <w:bottom w:val="single" w:sz="4" w:space="0" w:color="000000"/>
-              <w:right w:val="single" w:sz="4" w:space="0" w:color="000000"/>
-            </w:tcBorders>
-            <w:shd w:color="auto" w:fill="E6E6E6" w:val="clear"/>
-          </w:tcPr>
-          <w:p>
-            <w:pPr>
-              <w:pStyle w:val="Formatvorlage1"/>
-              <w:widowControl w:val="false"/>
-              <w:spacing w:before="240" w:after="120"/>
-              <w:ind w:left="567" w:hanging="567"/>
-              <w:rPr>
-                <w:rFonts w:ascii="Arial" w:hAnsi="Arial"/>
-                <w:sz w:val="22"/>
-                <w:szCs w:val="22"/>
-              </w:rPr>
-            </w:pPr>
-            <w:r>
-              <w:rPr>
-                <w:rFonts w:ascii="Arial" w:hAnsi="Arial"/>
-                <w:sz w:val="22"/>
-                <w:szCs w:val="22"/>
-              </w:rPr>
-              <w:t>8.</w:t>
-              <w:tab/>
-              <w:t xml:space="preserve">Gibt es einen gemeinsamen Rahmen oder besondere Initiativen zur Gestaltung des öffentlichen bzw. privaten </w:t>
-            </w:r>
-            <w:r>
-              <w:rPr>
-                <w:rFonts w:ascii="Arial" w:hAnsi="Arial"/>
-                <w:b/>
-                <w:szCs w:val="24"/>
-              </w:rPr>
-              <w:t>Dorfgrüns</w:t>
-            </w:r>
-            <w:r>
-              <w:rPr>
-                <w:rFonts w:ascii="Arial" w:hAnsi="Arial"/>
-                <w:sz w:val="22"/>
-                <w:szCs w:val="22"/>
-              </w:rPr>
-              <w:t>?</w:t>
-            </w:r>
-          </w:p>
-        </w:tc>
-      </w:tr>
-      <w:tr>
-        <w:trPr>
-          <w:cantSplit w:val="true"/>
-        </w:trPr>
-        <w:tc>
-          <w:tcPr>
-            <w:tcW w:w="9993" w:type="dxa"/>
-            <w:tcBorders>
-              <w:top w:val="single" w:sz="4" w:space="0" w:color="000000"/>
-              <w:left w:val="single" w:sz="4" w:space="0" w:color="000000"/>
-              <w:bottom w:val="single" w:sz="4" w:space="0" w:color="000000"/>
-              <w:right w:val="single" w:sz="4" w:space="0" w:color="000000"/>
-            </w:tcBorders>
-          </w:tcPr>
-          <w:p>
-            <w:pPr>
-              <w:pStyle w:val="Formatvorlage1"/>
-              <w:widowControl w:val="false"/>
-              <w:spacing w:before="120" w:after="120"/>
-              <w:ind w:left="567" w:hanging="567"/>
-              <w:rPr>
-                <w:rFonts w:ascii="Arial" w:hAnsi="Arial"/>
-                <w:sz w:val="22"/>
-                <w:szCs w:val="22"/>
-              </w:rPr>
-            </w:pPr>
-            <w:r>
-              <w:rPr>
-                <w:rFonts w:ascii="Arial" w:hAnsi="Arial"/>
-                <w:sz w:val="22"/>
-                <w:szCs w:val="22"/>
-              </w:rPr>
-            </w:r>
-          </w:p>
-        </w:tc>
-      </w:tr>
-      <w:tr>
-        <w:trPr>
-          <w:cantSplit w:val="true"/>
-        </w:trPr>
-        <w:tc>
-          <w:tcPr>
-            <w:tcW w:w="9993" w:type="dxa"/>
-            <w:tcBorders>
-              <w:top w:val="single" w:sz="4" w:space="0" w:color="000000"/>
-              <w:left w:val="single" w:sz="4" w:space="0" w:color="000000"/>
-              <w:bottom w:val="single" w:sz="4" w:space="0" w:color="000000"/>
-              <w:right w:val="single" w:sz="4" w:space="0" w:color="000000"/>
-            </w:tcBorders>
-            <w:shd w:color="auto" w:fill="E6E6E6" w:val="clear"/>
-          </w:tcPr>
-          <w:p>
-            <w:pPr>
-              <w:pStyle w:val="Formatvorlage1"/>
-              <w:widowControl w:val="false"/>
-              <w:spacing w:before="240" w:after="120"/>
-              <w:ind w:left="567" w:hanging="567"/>
-              <w:rPr>
-                <w:rFonts w:ascii="Arial" w:hAnsi="Arial"/>
-                <w:sz w:val="22"/>
-                <w:szCs w:val="22"/>
-              </w:rPr>
-            </w:pPr>
-            <w:r>
-              <w:rPr>
-                <w:rFonts w:ascii="Arial" w:hAnsi="Arial"/>
-                <w:sz w:val="22"/>
-                <w:szCs w:val="22"/>
-              </w:rPr>
-              <w:t>9.</w:t>
-              <w:tab/>
-              <w:t xml:space="preserve">Welche Besonderheiten prägen Ihr </w:t>
-            </w:r>
-            <w:r>
-              <w:rPr>
-                <w:rFonts w:ascii="Arial" w:hAnsi="Arial"/>
-                <w:b/>
-                <w:szCs w:val="24"/>
-              </w:rPr>
-              <w:t>Dorf in der Landschaft</w:t>
-            </w:r>
-            <w:r>
-              <w:rPr>
-                <w:rFonts w:ascii="Arial" w:hAnsi="Arial"/>
-                <w:sz w:val="22"/>
-                <w:szCs w:val="22"/>
-              </w:rPr>
-              <w:t>?</w:t>
-            </w:r>
-          </w:p>
-        </w:tc>
-      </w:tr>
-      <w:tr>
-        <w:trPr>
-          <w:cantSplit w:val="true"/>
-        </w:trPr>
-        <w:tc>
-          <w:tcPr>
-            <w:tcW w:w="9993" w:type="dxa"/>
-            <w:tcBorders>
-              <w:top w:val="single" w:sz="4" w:space="0" w:color="000000"/>
-              <w:left w:val="single" w:sz="4" w:space="0" w:color="000000"/>
-              <w:bottom w:val="single" w:sz="4" w:space="0" w:color="000000"/>
-              <w:right w:val="single" w:sz="4" w:space="0" w:color="000000"/>
-            </w:tcBorders>
-          </w:tcPr>
-          <w:p>
-            <w:pPr>
-              <w:pStyle w:val="Formatvorlage1"/>
-              <w:widowControl w:val="false"/>
-              <w:spacing w:before="120" w:after="120"/>
-              <w:rPr>
-                <w:rFonts w:ascii="Arial" w:hAnsi="Arial"/>
-                <w:sz w:val="22"/>
-                <w:szCs w:val="22"/>
-              </w:rPr>
-            </w:pPr>
-            <w:r>
-              <w:rPr>
-                <w:rFonts w:ascii="Arial" w:hAnsi="Arial"/>
-                <w:sz w:val="22"/>
-                <w:szCs w:val="22"/>
-              </w:rPr>
-            </w:r>
-          </w:p>
-        </w:tc>
-      </w:tr>
-      <w:tr>
-        <w:trPr>
-          <w:cantSplit w:val="true"/>
-        </w:trPr>
-        <w:tc>
-          <w:tcPr>
-            <w:tcW w:w="9993" w:type="dxa"/>
-            <w:tcBorders>
-              <w:top w:val="single" w:sz="4" w:space="0" w:color="000000"/>
-              <w:left w:val="single" w:sz="4" w:space="0" w:color="000000"/>
-              <w:bottom w:val="single" w:sz="4" w:space="0" w:color="000000"/>
-              <w:right w:val="single" w:sz="4" w:space="0" w:color="000000"/>
-            </w:tcBorders>
-            <w:shd w:color="auto" w:fill="E6E6E6" w:val="clear"/>
-          </w:tcPr>
-          <w:p>
-            <w:pPr>
-              <w:pStyle w:val="Formatvorlage1"/>
-              <w:widowControl w:val="false"/>
-              <w:spacing w:before="240" w:after="120"/>
-              <w:ind w:left="567" w:hanging="567"/>
-              <w:rPr>
-                <w:rFonts w:ascii="Arial" w:hAnsi="Arial"/>
-                <w:sz w:val="22"/>
-                <w:szCs w:val="22"/>
-              </w:rPr>
-            </w:pPr>
-            <w:r>
-              <w:rPr>
-                <w:rFonts w:ascii="Arial" w:hAnsi="Arial"/>
-                <w:sz w:val="22"/>
-                <w:szCs w:val="22"/>
-              </w:rPr>
-              <w:t>10.</w:t>
-              <w:tab/>
-              <w:t xml:space="preserve">Auf welche </w:t>
-            </w:r>
-            <w:r>
-              <w:rPr>
-                <w:rFonts w:ascii="Arial" w:hAnsi="Arial"/>
-                <w:b/>
-                <w:szCs w:val="24"/>
-              </w:rPr>
-              <w:t>Maßnahmen</w:t>
-            </w:r>
-            <w:r>
-              <w:rPr>
-                <w:rFonts w:ascii="Arial" w:hAnsi="Arial"/>
-                <w:sz w:val="22"/>
-                <w:szCs w:val="22"/>
-              </w:rPr>
-              <w:t xml:space="preserve"> oder </w:t>
-            </w:r>
-            <w:r>
-              <w:rPr>
-                <w:rFonts w:ascii="Arial" w:hAnsi="Arial"/>
-                <w:b/>
-                <w:szCs w:val="24"/>
-              </w:rPr>
-              <w:t>Initiativen</w:t>
-            </w:r>
-            <w:r>
-              <w:rPr>
-                <w:rFonts w:ascii="Arial" w:hAnsi="Arial"/>
-                <w:sz w:val="22"/>
-                <w:szCs w:val="22"/>
-              </w:rPr>
-              <w:t xml:space="preserve"> der vergangenen 5 Jahre sind Sie besonders stolz?</w:t>
-            </w:r>
-          </w:p>
-        </w:tc>
-      </w:tr>
-      <w:tr>
-        <w:trPr>
-          <w:cantSplit w:val="true"/>
-        </w:trPr>
-        <w:tc>
-          <w:tcPr>
-            <w:tcW w:w="9993" w:type="dxa"/>
-            <w:tcBorders>
-              <w:top w:val="single" w:sz="4" w:space="0" w:color="000000"/>
-              <w:left w:val="single" w:sz="4" w:space="0" w:color="000000"/>
-              <w:bottom w:val="single" w:sz="4" w:space="0" w:color="000000"/>
-              <w:right w:val="single" w:sz="4" w:space="0" w:color="000000"/>
-            </w:tcBorders>
-          </w:tcPr>
-          <w:p>
-            <w:pPr>
-              <w:pStyle w:val="Formatvorlage1"/>
-              <w:widowControl w:val="false"/>
-              <w:spacing w:before="120" w:after="120"/>
-              <w:rPr>
-                <w:rFonts w:ascii="Arial" w:hAnsi="Arial"/>
-                <w:sz w:val="22"/>
-                <w:szCs w:val="22"/>
-              </w:rPr>
-            </w:pPr>
-            <w:r>
-              <w:rPr>
-                <w:rFonts w:ascii="Arial" w:hAnsi="Arial"/>
-                <w:sz w:val="22"/>
-                <w:szCs w:val="22"/>
-              </w:rPr>
-            </w:r>
-          </w:p>
-        </w:tc>
-      </w:tr>
-      <w:tr>
-        <w:trPr>
-          <w:cantSplit w:val="true"/>
-        </w:trPr>
-        <w:tc>
-          <w:tcPr>
-            <w:tcW w:w="9993" w:type="dxa"/>
-            <w:tcBorders>
-              <w:top w:val="single" w:sz="4" w:space="0" w:color="000000"/>
-              <w:left w:val="single" w:sz="4" w:space="0" w:color="000000"/>
-              <w:bottom w:val="single" w:sz="4" w:space="0" w:color="000000"/>
-              <w:right w:val="single" w:sz="4" w:space="0" w:color="000000"/>
-            </w:tcBorders>
-            <w:shd w:color="auto" w:fill="E6E6E6" w:val="clear"/>
-          </w:tcPr>
-          <w:p>
-            <w:pPr>
-              <w:pStyle w:val="Formatvorlage1"/>
-              <w:widowControl w:val="false"/>
-              <w:spacing w:before="240" w:after="120"/>
-              <w:ind w:left="567" w:hanging="567"/>
-              <w:rPr>
-                <w:rFonts w:ascii="Arial" w:hAnsi="Arial"/>
-                <w:b/>
-                <w:b/>
-                <w:szCs w:val="24"/>
-              </w:rPr>
-            </w:pPr>
-            <w:r>
-              <w:rPr>
-                <w:rFonts w:ascii="Arial" w:hAnsi="Arial"/>
-                <w:sz w:val="22"/>
-                <w:szCs w:val="22"/>
-              </w:rPr>
-              <w:t>11.</w:t>
-              <w:tab/>
-            </w:r>
-            <w:r>
-              <w:rPr>
-                <w:rFonts w:ascii="Arial" w:hAnsi="Arial"/>
-                <w:b/>
-                <w:szCs w:val="24"/>
-              </w:rPr>
-              <w:t>Warum hat Ihr Dorf Zukunft?</w:t>
-            </w:r>
-          </w:p>
-        </w:tc>
-      </w:tr>
-      <w:tr>
-        <w:trPr>
-          <w:cantSplit w:val="true"/>
-        </w:trPr>
-        <w:tc>
-          <w:tcPr>
-            <w:tcW w:w="9993" w:type="dxa"/>
-            <w:tcBorders>
-              <w:top w:val="single" w:sz="4" w:space="0" w:color="000000"/>
-              <w:left w:val="single" w:sz="4" w:space="0" w:color="000000"/>
-              <w:bottom w:val="single" w:sz="4" w:space="0" w:color="000000"/>
-              <w:right w:val="single" w:sz="4" w:space="0" w:color="000000"/>
-            </w:tcBorders>
-          </w:tcPr>
-          <w:p>
-            <w:pPr>
-              <w:pStyle w:val="Formatvorlage1"/>
-              <w:widowControl w:val="false"/>
-              <w:spacing w:before="120" w:after="120"/>
-              <w:rPr>
-                <w:rFonts w:ascii="Arial" w:hAnsi="Arial"/>
-                <w:sz w:val="22"/>
-                <w:szCs w:val="22"/>
-              </w:rPr>
-            </w:pPr>
-            <w:r>
-              <w:rPr>
-                <w:rFonts w:ascii="Arial" w:hAnsi="Arial"/>
-                <w:sz w:val="22"/>
-                <w:szCs w:val="22"/>
-              </w:rPr>
-            </w:r>
-          </w:p>
-        </w:tc>
-      </w:tr>
-    </w:tbl>
+    <w:p>
+      <w:pPr>
+        <w:pStyle w:val="Formatvorlage1"/>
+        <w:widowControl w:val="false"/>
+        <w:tabs>
+          <w:tab w:val="clear" w:pos="708"/>
+          <w:tab w:val="right" w:pos="3686" w:leader="none"/>
+          <w:tab w:val="right" w:pos="4962" w:leader="none"/>
+        </w:tabs>
+        <w:spacing w:before="120" w:after="120"/>
+        <w:jc w:val="center"/>
+        <w:rPr>
+          <w:rFonts w:ascii="Arial" w:hAnsi="Arial"/>
+          <w:b/>
+          <w:b/>
+          <w:szCs w:val="24"/>
+        </w:rPr>
+      </w:pPr>
+      <w:r>
+        <w:rPr>
+          <w:rFonts w:ascii="Arial" w:hAnsi="Arial"/>
+          <w:b/>
+          <w:szCs w:val="24"/>
+        </w:rPr>
+        <w:t>„</w:t>
+      </w:r>
+      <w:r>
+        <w:rPr>
+          <w:rFonts w:ascii="Arial" w:hAnsi="Arial"/>
+          <w:b/>
+          <w:szCs w:val="24"/>
+        </w:rPr>
+        <w:t>Steckbrief“ zur Vorstellung Ihres Dorfes</w:t>
+      </w:r>
+    </w:p>
+    <w:p>
+      <w:pPr>
+        <w:pStyle w:val="Formatvorlage1"/>
+        <w:widowControl w:val="false"/>
+        <w:tabs>
+          <w:tab w:val="clear" w:pos="708"/>
+          <w:tab w:val="right" w:pos="3686" w:leader="none"/>
+          <w:tab w:val="right" w:pos="4962" w:leader="none"/>
+        </w:tabs>
+        <w:spacing w:before="120" w:after="120"/>
+        <w:jc w:val="center"/>
+        <w:rPr>
+          <w:rFonts w:ascii="Arial" w:hAnsi="Arial"/>
+          <w:b/>
+          <w:b/>
+          <w:szCs w:val="24"/>
+        </w:rPr>
+      </w:pPr>
+      <w:r>
+        <w:rPr>
+          <w:rFonts w:ascii="Arial" w:hAnsi="Arial"/>
+          <w:b/>
+          <w:szCs w:val="24"/>
+        </w:rPr>
+        <w:t>nach Ziff. 3.1.1</w:t>
+      </w:r>
+    </w:p>
     <w:p>
       <w:pPr>
         <w:pStyle w:val="Normal"/>
+        <w:numPr>
+          <w:ilvl w:val="0"/>
+          <w:numId w:val="0"/>
+        </w:numPr>
+        <w:spacing w:lineRule="auto" w:line="240" w:before="0" w:afterAutospacing="1"/>
+        <w:outlineLvl w:val="1"/>
+        <w:rPr>
+          <w:rFonts w:ascii="Arial" w:hAnsi="Arial"/>
+        </w:rPr>
+      </w:pPr>
+      <w:r>
+        <w:rPr>
+          <w:rFonts w:eastAsia="Times New Roman" w:cs="Segoe UI" w:ascii="Arial" w:hAnsi="Arial"/>
+          <w:b/>
+          <w:bCs/>
+          <w:color w:val="1F4E79" w:themeColor="accent1" w:themeShade="80"/>
+          <w:sz w:val="24"/>
+          <w:szCs w:val="24"/>
+          <w:lang w:eastAsia="de-DE"/>
+        </w:rPr>
+        <w:t>Was motiviert uns?</w:t>
+      </w:r>
+    </w:p>
+    <w:p>
+      <w:pPr>
+        <w:pStyle w:val="Normal"/>
+        <w:numPr>
+          <w:ilvl w:val="0"/>
+          <w:numId w:val="0"/>
+        </w:numPr>
+        <w:spacing w:lineRule="auto" w:line="240" w:before="0" w:afterAutospacing="1"/>
+        <w:outlineLvl w:val="1"/>
+        <w:rPr>
+          <w:rFonts w:ascii="Arial" w:hAnsi="Arial"/>
+        </w:rPr>
+      </w:pPr>
+      <w:r>
+        <w:rPr>
+          <w:rFonts w:eastAsia="Times New Roman" w:cs="Segoe UI" w:ascii="Arial" w:hAnsi="Arial"/>
+          <w:bCs/>
+          <w:color w:val="1C1E21"/>
+          <w:lang w:eastAsia="de-DE"/>
+        </w:rPr>
+        <w:t xml:space="preserve">Die Rössinger Bürgerschaft übernimmt Verantwortung für den Erhalt der Dorfgemeinschaft und die Gestaltung des Ortsbildes. Die vielen Vereinsveranstaltungen spiegeln das Leben wider. Die Mitglieder der vitalen und aktiven Vereine fördern im Miteinander das Gemeinwohl und bereichern das Leben im Ort. Sie setzen sich für den Erhalt des Ortes ein und sind im Kulturkreis Rössing e.V. organisiert. Die Lebendigkeit, das Miteinander und die Offenheit fördern den Zusammenhalt. Die Neubürger fühlen sich integriert und engagieren sich in Vereinen und anderen örtlichen Institutionen. </w:t>
+      </w:r>
+    </w:p>
+    <w:p>
+      <w:pPr>
+        <w:pStyle w:val="Normal"/>
+        <w:numPr>
+          <w:ilvl w:val="0"/>
+          <w:numId w:val="0"/>
+        </w:numPr>
+        <w:spacing w:lineRule="auto" w:line="240" w:before="0" w:afterAutospacing="1"/>
+        <w:outlineLvl w:val="1"/>
+        <w:rPr>
+          <w:rFonts w:ascii="Arial" w:hAnsi="Arial"/>
+        </w:rPr>
+      </w:pPr>
+      <w:r>
+        <w:rPr>
+          <w:rFonts w:eastAsia="Times New Roman" w:cs="Segoe UI" w:ascii="Arial" w:hAnsi="Arial"/>
+          <w:b/>
+          <w:bCs/>
+          <w:color w:val="1F4E79" w:themeColor="accent1" w:themeShade="80"/>
+          <w:sz w:val="24"/>
+          <w:szCs w:val="24"/>
+          <w:lang w:eastAsia="de-DE"/>
+        </w:rPr>
+        <w:t>Worauf sind wir stolz?</w:t>
+      </w:r>
+    </w:p>
+    <w:p>
+      <w:pPr>
+        <w:pStyle w:val="Normal"/>
+        <w:numPr>
+          <w:ilvl w:val="0"/>
+          <w:numId w:val="0"/>
+        </w:numPr>
+        <w:spacing w:lineRule="auto" w:line="240" w:before="0" w:afterAutospacing="1"/>
+        <w:outlineLvl w:val="1"/>
+        <w:rPr>
+          <w:rFonts w:ascii="Arial" w:hAnsi="Arial"/>
+        </w:rPr>
+      </w:pPr>
+      <w:r>
+        <w:rPr>
+          <w:rFonts w:eastAsia="Times New Roman" w:cs="Segoe UI" w:ascii="Arial" w:hAnsi="Arial"/>
+          <w:bCs/>
+          <w:color w:val="1C1E21"/>
+          <w:lang w:eastAsia="de-DE"/>
+        </w:rPr>
+        <w:t>Die Bürgerschaft beteiligt sich an der Dorfgestaltung mit umfangreichen Umweltprojekten: z.B. Streuobstwiese und Blühflächen im Ort sowie Baumpflanzungen im Ort und am Ortstrand. Das „Gemeinschaftsprojekt Umwelt“ von Bürgerstiftung, Dorfpflege und Freizeitsee hat im Ort zur Gestaltung einer Blühwiese (0,5 ha) und zu einem Lehrpfad am Freizeitsee für Kinder und Erwachsene beigetragen. Das Heersumer Sommertheater in Rössing 2024 mit Rössinger Akteuren hat das musisch-kulturelle Interesse beflügelt.  Vortragsreihen der Landfrauen und der Dorfpflege zu Umweltthemen wurden mit großem Interesse angenommen: Das Klima mit TV Meteorologe "Sven Plöger“. Aber stolz sind wir auch auf die Feste (siehe Dorfgemeinschaft). Die offene und aktive Dorfgemeinschaft, in einem lebenswerten Umfeld, ist unsere Inspiration. Die persönliche Kommunikation und die aktiven Vereine mit ihrer starken Jugendarbeit sind zukunftsweisend. Der Ort ist vital und attraktiv für Neubürger.</w:t>
+      </w:r>
+    </w:p>
+    <w:p>
+      <w:pPr>
+        <w:pStyle w:val="Normal"/>
+        <w:numPr>
+          <w:ilvl w:val="0"/>
+          <w:numId w:val="0"/>
+        </w:numPr>
+        <w:spacing w:lineRule="auto" w:line="240" w:before="0" w:afterAutospacing="1"/>
+        <w:outlineLvl w:val="1"/>
+        <w:rPr>
+          <w:rFonts w:ascii="Arial" w:hAnsi="Arial"/>
+        </w:rPr>
+      </w:pPr>
+      <w:r>
+        <w:rPr>
+          <w:rFonts w:eastAsia="Times New Roman" w:cs="Segoe UI" w:ascii="Arial" w:hAnsi="Arial"/>
+          <w:b/>
+          <w:bCs/>
+          <w:color w:val="1F4E79" w:themeColor="accent1" w:themeShade="80"/>
+          <w:sz w:val="24"/>
+          <w:szCs w:val="24"/>
+          <w:lang w:eastAsia="de-DE"/>
+        </w:rPr>
+        <w:t>Dorfgemeinschaft</w:t>
+      </w:r>
+    </w:p>
+    <w:p>
+      <w:pPr>
+        <w:pStyle w:val="NormalWeb"/>
+        <w:spacing w:beforeAutospacing="0" w:before="0" w:afterAutospacing="0" w:after="0"/>
+        <w:rPr>
+          <w:rFonts w:ascii="Arial" w:hAnsi="Arial"/>
+        </w:rPr>
+      </w:pPr>
+      <w:r>
+        <w:rPr>
+          <w:rFonts w:eastAsia="" w:cs="Segoe UI" w:ascii="Arial" w:hAnsi="Arial" w:eastAsiaTheme="minorEastAsia"/>
+          <w:bCs/>
+          <w:color w:val="000000" w:themeColor="text1"/>
+          <w:kern w:val="2"/>
+          <w:sz w:val="22"/>
+          <w:szCs w:val="22"/>
+        </w:rPr>
+        <w:t>Unser aktives Dorfleben basiert auf Freude, Vertrauen und Gemeinsamkeit. Es wird gestaltet und belebt durch viele regelmäßige Veranstaltungen:</w:t>
+      </w:r>
+      <w:r>
+        <w:rPr>
+          <w:rFonts w:cs="Segoe UI" w:ascii="Arial" w:hAnsi="Arial"/>
+          <w:sz w:val="22"/>
+          <w:szCs w:val="22"/>
+        </w:rPr>
+        <w:t xml:space="preserve"> </w:t>
+      </w:r>
+      <w:r>
+        <w:rPr>
+          <w:rFonts w:eastAsia="" w:cs="Segoe UI" w:ascii="Arial" w:hAnsi="Arial" w:eastAsiaTheme="minorEastAsia"/>
+          <w:color w:val="000000" w:themeColor="text1"/>
+          <w:kern w:val="2"/>
+          <w:sz w:val="22"/>
+          <w:szCs w:val="22"/>
+        </w:rPr>
+        <w:t>Kirchenchor-Auftritte und Konzerte in der Kirche, ökumenische Gottesdienste mit Taufen, Jugendarbeit, Klöntreffs,</w:t>
+      </w:r>
+      <w:r>
+        <w:rPr>
+          <w:rFonts w:cs="Segoe UI" w:ascii="Arial" w:hAnsi="Arial"/>
+          <w:sz w:val="22"/>
+          <w:szCs w:val="22"/>
+        </w:rPr>
+        <w:t xml:space="preserve"> </w:t>
+      </w:r>
+      <w:r>
+        <w:rPr>
+          <w:rFonts w:eastAsia="" w:cs="Segoe UI" w:ascii="Arial" w:hAnsi="Arial" w:eastAsiaTheme="minorEastAsia"/>
+          <w:color w:val="000000" w:themeColor="text1"/>
+          <w:kern w:val="2"/>
+          <w:sz w:val="22"/>
+          <w:szCs w:val="22"/>
+        </w:rPr>
+        <w:t>Seniorentreffs, Dorffeste, musische Events, Boßeln, Drei-Eichen-Spektakel, Dämmerschoppen, Osterfeuer, Maifeier und -baum aufstellen, Grillfeste,</w:t>
+      </w:r>
+      <w:r>
+        <w:rPr>
+          <w:rFonts w:cs="Segoe UI" w:ascii="Arial" w:hAnsi="Arial"/>
+          <w:sz w:val="22"/>
+          <w:szCs w:val="22"/>
+        </w:rPr>
+        <w:t xml:space="preserve"> </w:t>
+      </w:r>
+      <w:r>
+        <w:rPr>
+          <w:rFonts w:eastAsia="" w:cs="Segoe UI" w:ascii="Arial" w:hAnsi="Arial" w:eastAsiaTheme="minorEastAsia"/>
+          <w:color w:val="000000" w:themeColor="text1"/>
+          <w:kern w:val="2"/>
+          <w:sz w:val="22"/>
+          <w:szCs w:val="22"/>
+        </w:rPr>
+        <w:t>Hof- und Garagenflohmarkt, See-Fest, Weihnachtsmarkt, Hof-Adventsfeier, Neujahrskonzert, Neujahrsempfang, Umwelttag, Ferienpassaktion, Sportfeste, Laternenumzug, Förderpreis für ehrenamtl. Engagement und Flüchtlingshilfe im Ort. Und die Beteiligung am Jahresfotokalender, in diesem Jahr unter dem Motto „Damals &amp; Heute“ verbindet die Bürgerschaft. Viele ehrenamtliche Stunden werden eingebracht, um das Dorfleben immer wieder mit Leidenschaft und Herzblut zu bereichern, und um den Nachwuchs entsprechend für das Ehrenamt zu gewinnen. Ein Highlight war in 2024 die Teilnahme am Heersumer Sommertheater. Die Ortsmitte samt Schloss und Schlosspark war über drei Monate der kulturelle Mittelpunkt in Südniedersachsen. Presse, Funk und Fernsehen (NDR) waren präsent und berichteten über den „Rössinger Sommernachtstraum“ von Shakespeare. Mit 50 Teilnehmern war auch die Rössinger Bürgerschaft beteiligt. 15 Laienschauspieler trugen mit Einsatz und Begeisterung zum Erfolg bei. Daraus ist eine Idee entstanden, die Leidenschaft für das Theater in Rössing festzuhalten und einen Freundeskreis für Theater, Kunst und Kultur zu gründen. Die Bürgerstiftung Rössing hat dafür mittels ihres Förderpreises die Teilnehmenden ausgezeichnet und ihnen Startkapital für die Vereinsgründung zur Verfügung gestellt.</w:t>
+      </w:r>
+    </w:p>
+    <w:p>
+      <w:pPr>
+        <w:pStyle w:val="NormalWeb"/>
+        <w:spacing w:beforeAutospacing="0" w:before="0" w:afterAutospacing="0" w:after="0"/>
+        <w:rPr>
+          <w:rFonts w:ascii="Arial" w:hAnsi="Arial" w:eastAsia="" w:cs="Segoe UI" w:eastAsiaTheme="minorEastAsia"/>
+          <w:color w:val="000000" w:themeColor="text1"/>
+          <w:kern w:val="2"/>
+          <w:sz w:val="22"/>
+          <w:szCs w:val="22"/>
+        </w:rPr>
+      </w:pPr>
+      <w:r>
+        <w:rPr>
+          <w:rFonts w:eastAsia="" w:cs="Segoe UI" w:eastAsiaTheme="minorEastAsia" w:ascii="Arial" w:hAnsi="Arial"/>
+          <w:color w:val="000000" w:themeColor="text1"/>
+          <w:kern w:val="2"/>
+          <w:sz w:val="22"/>
+          <w:szCs w:val="22"/>
+        </w:rPr>
+      </w:r>
+    </w:p>
+    <w:p>
+      <w:pPr>
+        <w:pStyle w:val="NormalWeb"/>
+        <w:spacing w:beforeAutospacing="0" w:before="0" w:afterAutospacing="0" w:after="0"/>
+        <w:rPr>
+          <w:rFonts w:ascii="Arial" w:hAnsi="Arial"/>
+        </w:rPr>
+      </w:pPr>
+      <w:r>
+        <w:rPr>
+          <w:rFonts w:eastAsia="" w:cs="Segoe UI" w:ascii="Arial" w:hAnsi="Arial" w:eastAsiaTheme="minorEastAsia"/>
+          <w:b/>
+          <w:bCs/>
+          <w:color w:val="1F4E79" w:themeColor="accent1" w:themeShade="80"/>
+          <w:kern w:val="2"/>
+        </w:rPr>
+        <w:t xml:space="preserve">Orte für soziale Kontakte </w:t>
+      </w:r>
+    </w:p>
+    <w:p>
+      <w:pPr>
+        <w:pStyle w:val="NormalWeb"/>
+        <w:spacing w:beforeAutospacing="0" w:before="0" w:afterAutospacing="0" w:after="0"/>
+        <w:rPr>
+          <w:rFonts w:ascii="Arial" w:hAnsi="Arial"/>
+        </w:rPr>
+      </w:pPr>
+      <w:r>
+        <w:rPr>
+          <w:rFonts w:ascii="Arial" w:hAnsi="Arial"/>
+        </w:rPr>
+      </w:r>
+    </w:p>
+    <w:p>
+      <w:pPr>
+        <w:pStyle w:val="NormalWeb"/>
+        <w:spacing w:beforeAutospacing="0" w:before="0" w:afterAutospacing="0" w:after="0"/>
+        <w:rPr>
+          <w:rFonts w:ascii="Arial" w:hAnsi="Arial"/>
+        </w:rPr>
+      </w:pPr>
+      <w:r>
+        <w:rPr>
+          <w:rFonts w:eastAsia="" w:cs="Segoe UI" w:ascii="Arial" w:hAnsi="Arial" w:eastAsiaTheme="minorEastAsia"/>
+          <w:color w:val="000000" w:themeColor="text1"/>
+          <w:kern w:val="2"/>
+          <w:sz w:val="22"/>
+          <w:szCs w:val="22"/>
+        </w:rPr>
+        <w:t xml:space="preserve">Dorfleben lässt sich nur ermöglichen, wenn es Orte der lebendigen Begegnung gibt. Neben Gottesdiensten wird die Kirche auch für kulturelle Veranstaltungen genutzt, ebenso wie das Dorfgemeinschaftshaus, die ehemalige Dorfschule, oder das Pfarrhaus und der Pfarrgarten. </w:t>
+      </w:r>
+    </w:p>
+    <w:p>
+      <w:pPr>
+        <w:pStyle w:val="NormalWeb"/>
+        <w:spacing w:beforeAutospacing="0" w:before="0" w:afterAutospacing="0" w:after="0"/>
+        <w:rPr>
+          <w:rFonts w:ascii="Arial" w:hAnsi="Arial"/>
+        </w:rPr>
+      </w:pPr>
+      <w:r>
+        <w:rPr>
+          <w:rFonts w:eastAsia="" w:cs="Segoe UI" w:ascii="Arial" w:hAnsi="Arial" w:eastAsiaTheme="minorEastAsia"/>
+          <w:color w:val="000000" w:themeColor="text1"/>
+          <w:kern w:val="2"/>
+          <w:sz w:val="22"/>
+          <w:szCs w:val="22"/>
+        </w:rPr>
+        <w:t>Veranstaltungen und Begegnungen sind auch fester Bestandteil „Unter den Eichen“, am Freizeitsee, in den Vereinsheimen, im Gasthaus sowie in der Sporthalle, auf dem Sportplatz, Tennisplatz, auf Hofstellen, in den Kleingärten und privaten Gärten sowie bei Nachbarschaftsfesten. Beliebt sind die Konzerte des Musikzuges der Freiwilligen Feuerwehr.</w:t>
+      </w:r>
+    </w:p>
+    <w:p>
+      <w:pPr>
+        <w:pStyle w:val="NormalWeb"/>
+        <w:spacing w:beforeAutospacing="0" w:before="0" w:afterAutospacing="0" w:after="0"/>
+        <w:rPr>
+          <w:rFonts w:ascii="Arial" w:hAnsi="Arial" w:cs="Segoe UI"/>
+          <w:sz w:val="22"/>
+          <w:szCs w:val="22"/>
+        </w:rPr>
+      </w:pPr>
+      <w:r>
+        <w:rPr>
+          <w:rFonts w:cs="Segoe UI" w:ascii="Arial" w:hAnsi="Arial"/>
+          <w:sz w:val="22"/>
+          <w:szCs w:val="22"/>
+        </w:rPr>
+      </w:r>
+    </w:p>
+    <w:p>
+      <w:pPr>
+        <w:pStyle w:val="Normal"/>
+        <w:numPr>
+          <w:ilvl w:val="0"/>
+          <w:numId w:val="0"/>
+        </w:numPr>
+        <w:spacing w:lineRule="auto" w:line="240" w:before="0" w:afterAutospacing="1"/>
+        <w:outlineLvl w:val="1"/>
+        <w:rPr>
+          <w:rFonts w:ascii="Arial" w:hAnsi="Arial"/>
+        </w:rPr>
+      </w:pPr>
+      <w:r>
+        <w:rPr>
+          <w:rFonts w:eastAsia="Times New Roman" w:cs="Segoe UI" w:ascii="Arial" w:hAnsi="Arial"/>
+          <w:b/>
+          <w:bCs/>
+          <w:color w:val="1F4E79" w:themeColor="accent1" w:themeShade="80"/>
+          <w:sz w:val="24"/>
+          <w:szCs w:val="24"/>
+          <w:lang w:eastAsia="de-DE"/>
+        </w:rPr>
+        <w:t>Infrastruktur</w:t>
+      </w:r>
+    </w:p>
+    <w:p>
+      <w:pPr>
+        <w:pStyle w:val="NormalWeb"/>
+        <w:spacing w:beforeAutospacing="0" w:before="0" w:afterAutospacing="0" w:after="0"/>
+        <w:rPr>
+          <w:rFonts w:ascii="Arial" w:hAnsi="Arial"/>
+        </w:rPr>
+      </w:pPr>
+      <w:r>
+        <w:rPr>
+          <w:rFonts w:eastAsia="" w:cs="Segoe UI" w:ascii="Arial" w:hAnsi="Arial" w:eastAsiaTheme="minorEastAsia"/>
+          <w:color w:val="000000" w:themeColor="text1"/>
+          <w:kern w:val="2"/>
+          <w:sz w:val="22"/>
+          <w:szCs w:val="22"/>
+        </w:rPr>
+        <w:t>Rössing zeichnet sich durch eine intakte Infrastruktur aus. Es gibt seit 11 Jahren einen privat durch 190 Treugeber finanzierten Lebensmittelladen (Rnah) sowie Bäcker, Fleischer, Friseur mit Cafè und Post,</w:t>
+      </w:r>
+      <w:r>
+        <w:rPr>
+          <w:rFonts w:cs="Segoe UI" w:ascii="Arial" w:hAnsi="Arial"/>
+          <w:sz w:val="22"/>
+          <w:szCs w:val="22"/>
+        </w:rPr>
+        <w:t xml:space="preserve"> </w:t>
+      </w:r>
+      <w:r>
+        <w:rPr>
+          <w:rFonts w:eastAsia="" w:cs="Segoe UI" w:ascii="Arial" w:hAnsi="Arial" w:eastAsiaTheme="minorEastAsia"/>
+          <w:color w:val="000000" w:themeColor="text1"/>
+          <w:kern w:val="2"/>
+          <w:sz w:val="22"/>
+          <w:szCs w:val="22"/>
+        </w:rPr>
+        <w:t>Gasthaus, Imbiss, Kindergarten, Jugendraum, Landarztpraxis, Tierarztpraxis, Feuerwehr, DRK, KFZ-Werkstatt mit TÜV-Abnahme, Maler, Tischler, landwirtschaftl. Betriebe, Kunsthandwerk mit Atelier, 32 aktive Vereine, Bücherschrank, lokale WhatsApp-Gruppen, Glasfaser u.v.m.</w:t>
+      </w:r>
+      <w:r>
+        <w:rPr>
+          <w:rFonts w:eastAsia="" w:cs="" w:ascii="Arial" w:hAnsi="Arial" w:cstheme="minorBidi" w:eastAsiaTheme="minorEastAsia"/>
+          <w:b/>
+          <w:bCs/>
+          <w:color w:val="000000" w:themeColor="text1"/>
+          <w:kern w:val="2"/>
+          <w:sz w:val="48"/>
+          <w:szCs w:val="48"/>
+        </w:rPr>
+        <w:t xml:space="preserve"> </w:t>
+      </w:r>
+    </w:p>
+    <w:p>
+      <w:pPr>
+        <w:pStyle w:val="NormalWeb"/>
+        <w:spacing w:beforeAutospacing="0" w:before="0" w:afterAutospacing="0" w:after="0"/>
+        <w:rPr>
+          <w:rFonts w:ascii="Arial" w:hAnsi="Arial" w:cs="Segoe UI"/>
+          <w:sz w:val="22"/>
+          <w:szCs w:val="22"/>
+        </w:rPr>
+      </w:pPr>
+      <w:r>
+        <w:rPr>
+          <w:rFonts w:cs="Segoe UI" w:ascii="Arial" w:hAnsi="Arial"/>
+          <w:sz w:val="22"/>
+          <w:szCs w:val="22"/>
+        </w:rPr>
+      </w:r>
+    </w:p>
+    <w:p>
+      <w:pPr>
+        <w:pStyle w:val="Normal"/>
+        <w:numPr>
+          <w:ilvl w:val="0"/>
+          <w:numId w:val="0"/>
+        </w:numPr>
+        <w:spacing w:lineRule="auto" w:line="240" w:before="0" w:afterAutospacing="1"/>
+        <w:outlineLvl w:val="1"/>
+        <w:rPr>
+          <w:rFonts w:ascii="Arial" w:hAnsi="Arial"/>
+        </w:rPr>
+      </w:pPr>
+      <w:r>
+        <w:rPr>
+          <w:rFonts w:eastAsia="Times New Roman" w:cs="Segoe UI" w:ascii="Arial" w:hAnsi="Arial"/>
+          <w:b/>
+          <w:bCs/>
+          <w:color w:val="1F4E79" w:themeColor="accent1" w:themeShade="80"/>
+          <w:sz w:val="24"/>
+          <w:szCs w:val="24"/>
+          <w:lang w:eastAsia="de-DE"/>
+        </w:rPr>
+        <w:t>Tradition</w:t>
+      </w:r>
+    </w:p>
+    <w:p>
+      <w:pPr>
+        <w:pStyle w:val="Normal"/>
+        <w:rPr>
+          <w:rFonts w:ascii="Arial" w:hAnsi="Arial"/>
+        </w:rPr>
+      </w:pPr>
+      <w:r>
+        <w:rPr>
+          <w:rFonts w:eastAsia="" w:cs="Segoe UI" w:ascii="Arial" w:hAnsi="Arial" w:eastAsiaTheme="minorEastAsia"/>
+          <w:bCs/>
+          <w:color w:val="000000" w:themeColor="text1"/>
+          <w:kern w:val="2"/>
+        </w:rPr>
+        <w:t>Die Historie über Rössing ist im Archiv des Dorfgemeinschaftshauses zu finden. Zur Tradition gehört es, folgende Veranstaltungen jährlich zu begehen: Festakt zum Volkstrauertag</w:t>
+      </w:r>
+      <w:r>
+        <w:rPr>
+          <w:rFonts w:cs="Segoe UI" w:ascii="Arial" w:hAnsi="Arial"/>
+        </w:rPr>
+        <w:t xml:space="preserve">, </w:t>
+      </w:r>
+      <w:r>
+        <w:rPr>
+          <w:rFonts w:eastAsia="" w:cs="Segoe UI" w:ascii="Arial" w:hAnsi="Arial" w:eastAsiaTheme="minorEastAsia"/>
+          <w:bCs/>
+          <w:color w:val="000000" w:themeColor="text1"/>
+          <w:kern w:val="2"/>
+        </w:rPr>
+        <w:t>Festakt zum Tag der Deutschen Einheit</w:t>
+      </w:r>
+      <w:r>
+        <w:rPr>
+          <w:rFonts w:cs="Segoe UI" w:ascii="Arial" w:hAnsi="Arial"/>
+        </w:rPr>
+        <w:t xml:space="preserve">, </w:t>
+      </w:r>
+      <w:r>
+        <w:rPr>
+          <w:rFonts w:eastAsia="" w:cs="Segoe UI" w:ascii="Arial" w:hAnsi="Arial" w:eastAsiaTheme="minorEastAsia"/>
+          <w:bCs/>
+          <w:color w:val="000000" w:themeColor="text1"/>
+          <w:kern w:val="2"/>
+        </w:rPr>
+        <w:t>Festakt zum Tag der Arbeit</w:t>
+      </w:r>
+      <w:r>
+        <w:rPr>
+          <w:rFonts w:cs="Segoe UI" w:ascii="Arial" w:hAnsi="Arial"/>
+        </w:rPr>
+        <w:t xml:space="preserve">. In diesem Jahr feiern wir folgende Jubiläen: </w:t>
+      </w:r>
+      <w:r>
+        <w:rPr>
+          <w:rFonts w:eastAsia="" w:cs="Segoe UI" w:ascii="Arial" w:hAnsi="Arial" w:eastAsiaTheme="minorEastAsia"/>
+          <w:b/>
+          <w:bCs/>
+          <w:color w:val="1F4E79" w:themeColor="accent1" w:themeShade="80"/>
+          <w:kern w:val="2"/>
+        </w:rPr>
+        <w:t>Dorfjubiläum 1175</w:t>
+      </w:r>
+      <w:r>
+        <w:rPr>
+          <w:rFonts w:cs="Segoe UI" w:ascii="Arial" w:hAnsi="Arial"/>
+        </w:rPr>
+        <w:t xml:space="preserve">, </w:t>
+      </w:r>
+      <w:r>
+        <w:rPr>
+          <w:rFonts w:eastAsia="" w:cs="Segoe UI" w:ascii="Arial" w:hAnsi="Arial" w:eastAsiaTheme="minorEastAsia"/>
+          <w:bCs/>
+          <w:color w:val="000000" w:themeColor="text1"/>
+          <w:kern w:val="2"/>
+        </w:rPr>
+        <w:t>100 Jahre Freiwillige Feuerwehr</w:t>
+      </w:r>
+      <w:r>
+        <w:rPr>
+          <w:rFonts w:cs="Segoe UI" w:ascii="Arial" w:hAnsi="Arial"/>
+        </w:rPr>
+        <w:t xml:space="preserve">, </w:t>
+      </w:r>
+      <w:r>
+        <w:rPr>
+          <w:rFonts w:eastAsia="" w:cs="Segoe UI" w:ascii="Arial" w:hAnsi="Arial" w:eastAsiaTheme="minorEastAsia"/>
+          <w:bCs/>
+          <w:color w:val="000000" w:themeColor="text1"/>
+          <w:kern w:val="2"/>
+        </w:rPr>
+        <w:t>30 Jahre Freizeitsee. Und im vergangenen Jahr 125 Jahre Volkssportvereinigung</w:t>
+      </w:r>
+    </w:p>
+    <w:p>
+      <w:pPr>
+        <w:pStyle w:val="Normal"/>
+        <w:numPr>
+          <w:ilvl w:val="0"/>
+          <w:numId w:val="0"/>
+        </w:numPr>
+        <w:spacing w:lineRule="auto" w:line="240" w:before="0" w:afterAutospacing="1"/>
+        <w:outlineLvl w:val="1"/>
+        <w:rPr>
+          <w:rFonts w:ascii="Arial" w:hAnsi="Arial"/>
+        </w:rPr>
+      </w:pPr>
+      <w:r>
+        <w:rPr>
+          <w:rFonts w:eastAsia="Times New Roman" w:cs="Segoe UI" w:ascii="Arial" w:hAnsi="Arial"/>
+          <w:b/>
+          <w:bCs/>
+          <w:color w:val="1F4E79" w:themeColor="accent1" w:themeShade="80"/>
+          <w:sz w:val="24"/>
+          <w:szCs w:val="24"/>
+          <w:lang w:eastAsia="de-DE"/>
+        </w:rPr>
+        <w:t>Dorfentwicklung und Zukunft</w:t>
+      </w:r>
+    </w:p>
+    <w:p>
+      <w:pPr>
+        <w:pStyle w:val="Normal"/>
+        <w:numPr>
+          <w:ilvl w:val="0"/>
+          <w:numId w:val="0"/>
+        </w:numPr>
+        <w:spacing w:lineRule="auto" w:line="240" w:before="0" w:afterAutospacing="1"/>
+        <w:outlineLvl w:val="1"/>
+        <w:rPr>
+          <w:rFonts w:ascii="Arial" w:hAnsi="Arial"/>
+        </w:rPr>
+      </w:pPr>
+      <w:r>
+        <w:rPr>
+          <w:rFonts w:eastAsia="Times New Roman" w:cs="Segoe UI" w:ascii="Arial" w:hAnsi="Arial"/>
+          <w:bCs/>
+          <w:color w:val="1C1E21"/>
+          <w:lang w:eastAsia="de-DE"/>
+        </w:rPr>
+        <w:t>Wie wird sich Rössing entwickeln? Die Planungsgruppe „Vision2050“ wird sich mit der Zukunft des Ortes beschäftigen. Welche Baugebiete stehen zur Verfügung und wie lässt sich über Bürgerbeteiligung die Erschließung von neuen Wohnkonzepten realisieren, z.B. seniorengerechtes Bauen, umweltgerechte Energiekonzepte. Die Integration von Neubürgern und Migranten ist dabei ein wichtiges Ziel. Des Weiteren wird die in Planung befindliche Bürgergenossenschaft zur Errichtung einer PV-Anlage entlang der ICE-Trasse konkret.</w:t>
+      </w:r>
+    </w:p>
+    <w:p>
+      <w:pPr>
+        <w:pStyle w:val="Normal"/>
+        <w:numPr>
+          <w:ilvl w:val="0"/>
+          <w:numId w:val="0"/>
+        </w:numPr>
+        <w:spacing w:lineRule="auto" w:line="240" w:before="0" w:afterAutospacing="1"/>
+        <w:outlineLvl w:val="1"/>
+        <w:rPr>
+          <w:rFonts w:ascii="Arial" w:hAnsi="Arial"/>
+        </w:rPr>
+      </w:pPr>
+      <w:r>
+        <w:rPr>
+          <w:rFonts w:eastAsia="Times New Roman" w:cs="Segoe UI" w:ascii="Arial" w:hAnsi="Arial"/>
+          <w:b/>
+          <w:bCs/>
+          <w:color w:val="1F4E79" w:themeColor="accent1" w:themeShade="80"/>
+          <w:sz w:val="24"/>
+          <w:szCs w:val="24"/>
+          <w:lang w:eastAsia="de-DE"/>
+        </w:rPr>
+        <w:t>Besonderheiten „Wasserschloss und Kirche“</w:t>
+      </w:r>
+    </w:p>
+    <w:p>
+      <w:pPr>
+        <w:pStyle w:val="Normal"/>
+        <w:numPr>
+          <w:ilvl w:val="0"/>
+          <w:numId w:val="0"/>
+        </w:numPr>
+        <w:spacing w:lineRule="auto" w:line="240" w:before="0" w:afterAutospacing="1"/>
+        <w:outlineLvl w:val="1"/>
+        <w:rPr/>
+      </w:pPr>
+      <w:r>
+        <w:rPr>
+          <w:rFonts w:eastAsia="Times New Roman" w:cs="Segoe UI" w:ascii="Arial" w:hAnsi="Arial"/>
+          <w:bCs/>
+          <w:color w:val="1F4E79" w:themeColor="accent1" w:themeShade="80"/>
+          <w:sz w:val="24"/>
+          <w:szCs w:val="24"/>
+          <w:u w:val="single"/>
+          <w:lang w:eastAsia="de-DE"/>
+        </w:rPr>
+        <w:t>Wasserschloss</w:t>
+      </w:r>
+      <w:r>
+        <w:fldChar w:fldCharType="begin"/>
+      </w:r>
+      <w:r>
+        <w:rPr>
+          <w:sz w:val="24"/>
+          <w:u w:val="single"/>
+          <w:szCs w:val="24"/>
+          <w:bCs/>
+          <w:rFonts w:eastAsia="Times New Roman" w:cs="Segoe UI" w:ascii="Arial" w:hAnsi="Arial"/>
+          <w:color w:val="1F4E79"/>
+          <w:lang w:eastAsia="de-DE"/>
+        </w:rPr>
+        <w:instrText xml:space="preserve"> HYPERLINK "https://unser-dorf-hat-zukunft-git-feature-bewe-1fa2a0-levinos-projects.vercel.app/steckbrief/leitbild/praegende-elemente" \l "wasserschloss" \n Direkter Link zur Wasserschloss</w:instrText>
+      </w:r>
+      <w:r>
+        <w:rPr>
+          <w:sz w:val="24"/>
+          <w:u w:val="single"/>
+          <w:szCs w:val="24"/>
+          <w:bCs/>
+          <w:rFonts w:eastAsia="Times New Roman" w:cs="Segoe UI" w:ascii="Arial" w:hAnsi="Arial"/>
+          <w:color w:val="1F4E79"/>
+          <w:lang w:eastAsia="de-DE"/>
+        </w:rPr>
+        <w:fldChar w:fldCharType="separate"/>
+      </w:r>
+      <w:r>
+        <w:rPr>
+          <w:rFonts w:eastAsia="Times New Roman" w:cs="Segoe UI" w:ascii="Arial" w:hAnsi="Arial"/>
+          <w:bCs/>
+          <w:color w:val="1F4E79" w:themeColor="accent1" w:themeShade="80"/>
+          <w:sz w:val="24"/>
+          <w:szCs w:val="24"/>
+          <w:u w:val="single"/>
+          <w:lang w:eastAsia="de-DE"/>
+        </w:rPr>
+        <w:t>​</w:t>
+      </w:r>
+      <w:r>
+        <w:rPr>
+          <w:sz w:val="24"/>
+          <w:u w:val="single"/>
+          <w:szCs w:val="24"/>
+          <w:bCs/>
+          <w:rFonts w:eastAsia="Times New Roman" w:cs="Segoe UI" w:ascii="Arial" w:hAnsi="Arial"/>
+          <w:color w:val="1F4E79"/>
+          <w:lang w:eastAsia="de-DE"/>
+        </w:rPr>
+        <w:fldChar w:fldCharType="end"/>
+      </w:r>
+      <w:r>
+        <w:rPr>
+          <w:rFonts w:eastAsia="Times New Roman" w:cs="Segoe UI" w:ascii="Arial" w:hAnsi="Arial"/>
+          <w:b/>
+          <w:bCs/>
+          <w:color w:val="1F4E79" w:themeColor="accent1" w:themeShade="80"/>
+          <w:sz w:val="24"/>
+          <w:szCs w:val="24"/>
+          <w:lang w:eastAsia="de-DE"/>
+        </w:rPr>
+        <w:t xml:space="preserve">: </w:t>
+      </w:r>
+      <w:r>
+        <w:rPr>
+          <w:rFonts w:eastAsia="Times New Roman" w:cs="Segoe UI" w:ascii="Arial" w:hAnsi="Arial"/>
+          <w:color w:val="1C1E21"/>
+          <w:lang w:eastAsia="de-DE"/>
+        </w:rPr>
+        <w:t>Das Rössinger </w:t>
+      </w:r>
+      <w:hyperlink r:id="rId4" w:tgtFrame="_blank">
+        <w:r>
+          <w:rPr>
+            <w:rFonts w:eastAsia="Times New Roman" w:cs="Segoe UI" w:ascii="Arial" w:hAnsi="Arial"/>
+            <w:lang w:eastAsia="de-DE"/>
+          </w:rPr>
+          <w:t>Wasserschloss</w:t>
+        </w:r>
+      </w:hyperlink>
+      <w:r>
+        <w:rPr>
+          <w:rFonts w:eastAsia="Times New Roman" w:cs="Segoe UI" w:ascii="Arial" w:hAnsi="Arial"/>
+          <w:color w:val="1C1E21"/>
+          <w:lang w:eastAsia="de-DE"/>
+        </w:rPr>
+        <w:t xml:space="preserve"> ist im Ortskern das architektonische Highlight Rössings. </w:t>
+      </w:r>
+      <w:r>
+        <w:rPr>
+          <w:rFonts w:cs="Segoe UI" w:ascii="Arial" w:hAnsi="Arial"/>
+          <w:shd w:fill="FFFFFF" w:val="clear"/>
+        </w:rPr>
+        <w:t>Es entstand in den Jahren 1579 bis 1589. Diesem Rittersitz war bereits eine Burg vorausgegangen, die aber 1431 zerstört wurde. Erst 150 Jahre später ließ Ludolph von Rössing das heute noch erhaltene Rennaissance-Schloss im niedersächsischen Fachwerkstil errichten. Das Schloss steht unter Denkmalschutz</w:t>
+      </w:r>
+      <w:r>
+        <w:rPr>
+          <w:rFonts w:cs="Helvetica" w:ascii="Arial" w:hAnsi="Arial"/>
+          <w:shd w:fill="FFFFFF" w:val="clear"/>
+        </w:rPr>
+        <w:t xml:space="preserve"> und ist </w:t>
+      </w:r>
+      <w:r>
+        <w:rPr>
+          <w:rFonts w:eastAsia="Times New Roman" w:cs="Segoe UI" w:ascii="Arial" w:hAnsi="Arial"/>
+          <w:color w:val="1C1E21"/>
+          <w:lang w:eastAsia="de-DE"/>
+        </w:rPr>
+        <w:t xml:space="preserve">der Familie von Rössing dankbar für die Pflege und Instandhaltung des Schlosses sowie für die öffentlich zugänglichen Bereiche um das Schloss herum: Dorfteich, Dammweg zwischen Rössingbach und Schlossgraben sowie im Bereich der Mühle. Das Wasserschloss inmitten des Ortes war in 2024 Schauplatz der Heersumer Sommerspiele. Daneben bietet das benachbarte Areal des „Rittergut I“ der Familie von Rössing in den ehemaligen Stallungen Räumlichkeiten für Gewerbetreibende, sowie nach dem Umbau des Pferdestalls seit 2023 auch Platz für ein Restaurant. </w:t>
+      </w:r>
+    </w:p>
+    <w:p>
+      <w:pPr>
+        <w:pStyle w:val="Normal"/>
+        <w:numPr>
+          <w:ilvl w:val="0"/>
+          <w:numId w:val="0"/>
+        </w:numPr>
+        <w:spacing w:lineRule="auto" w:line="240" w:beforeAutospacing="1" w:afterAutospacing="1"/>
+        <w:outlineLvl w:val="1"/>
+        <w:rPr/>
+      </w:pPr>
+      <w:r>
+        <w:rPr>
+          <w:rFonts w:eastAsia="Times New Roman" w:cs="Segoe UI" w:ascii="Arial" w:hAnsi="Arial"/>
+          <w:bCs/>
+          <w:color w:val="1F4E79" w:themeColor="accent1" w:themeShade="80"/>
+          <w:sz w:val="24"/>
+          <w:szCs w:val="24"/>
+          <w:u w:val="single"/>
+          <w:lang w:eastAsia="de-DE"/>
+        </w:rPr>
+        <w:t>Kirche</w:t>
+      </w:r>
+      <w:r>
+        <w:fldChar w:fldCharType="begin"/>
+      </w:r>
+      <w:r>
+        <w:rPr>
+          <w:sz w:val="24"/>
+          <w:u w:val="single"/>
+          <w:szCs w:val="24"/>
+          <w:bCs/>
+          <w:rFonts w:eastAsia="Times New Roman" w:cs="Segoe UI" w:ascii="Arial" w:hAnsi="Arial"/>
+          <w:color w:val="1F4E79"/>
+          <w:lang w:eastAsia="de-DE"/>
+        </w:rPr>
+        <w:instrText xml:space="preserve"> HYPERLINK "https://unser-dorf-hat-zukunft-git-feature-bewe-1fa2a0-levinos-projects.vercel.app/steckbrief/leitbild/praegende-elemente" \l "kirche" \n Direkter Link zur Kirche</w:instrText>
+      </w:r>
+      <w:r>
+        <w:rPr>
+          <w:sz w:val="24"/>
+          <w:u w:val="single"/>
+          <w:szCs w:val="24"/>
+          <w:bCs/>
+          <w:rFonts w:eastAsia="Times New Roman" w:cs="Segoe UI" w:ascii="Arial" w:hAnsi="Arial"/>
+          <w:color w:val="1F4E79"/>
+          <w:lang w:eastAsia="de-DE"/>
+        </w:rPr>
+        <w:fldChar w:fldCharType="separate"/>
+      </w:r>
+      <w:r>
+        <w:rPr>
+          <w:rFonts w:eastAsia="Times New Roman" w:cs="Segoe UI" w:ascii="Arial" w:hAnsi="Arial"/>
+          <w:bCs/>
+          <w:color w:val="1F4E79" w:themeColor="accent1" w:themeShade="80"/>
+          <w:sz w:val="24"/>
+          <w:szCs w:val="24"/>
+          <w:u w:val="single"/>
+          <w:lang w:eastAsia="de-DE"/>
+        </w:rPr>
+        <w:t>​</w:t>
+      </w:r>
+      <w:r>
+        <w:rPr>
+          <w:sz w:val="24"/>
+          <w:u w:val="single"/>
+          <w:szCs w:val="24"/>
+          <w:bCs/>
+          <w:rFonts w:eastAsia="Times New Roman" w:cs="Segoe UI" w:ascii="Arial" w:hAnsi="Arial"/>
+          <w:color w:val="1F4E79"/>
+          <w:lang w:eastAsia="de-DE"/>
+        </w:rPr>
+        <w:fldChar w:fldCharType="end"/>
+      </w:r>
+      <w:r>
+        <w:rPr>
+          <w:rFonts w:eastAsia="Times New Roman" w:cs="Segoe UI" w:ascii="Arial" w:hAnsi="Arial"/>
+          <w:bCs/>
+          <w:color w:val="1F4E79" w:themeColor="accent1" w:themeShade="80"/>
+          <w:sz w:val="24"/>
+          <w:szCs w:val="24"/>
+          <w:u w:val="single"/>
+          <w:lang w:eastAsia="de-DE"/>
+        </w:rPr>
+        <w:t>:</w:t>
+      </w:r>
+      <w:r>
+        <w:rPr>
+          <w:rFonts w:eastAsia="Times New Roman" w:cs="Segoe UI" w:ascii="Arial" w:hAnsi="Arial"/>
+          <w:b/>
+          <w:bCs/>
+          <w:color w:val="1F4E79" w:themeColor="accent1" w:themeShade="80"/>
+          <w:sz w:val="24"/>
+          <w:szCs w:val="24"/>
+          <w:lang w:eastAsia="de-DE"/>
+        </w:rPr>
+        <w:t xml:space="preserve"> </w:t>
+      </w:r>
+      <w:r>
+        <w:rPr>
+          <w:rFonts w:eastAsia="Times New Roman" w:cs="Segoe UI" w:ascii="Arial" w:hAnsi="Arial"/>
+          <w:color w:val="1C1E21"/>
+          <w:lang w:eastAsia="de-DE"/>
+        </w:rPr>
+        <w:t>Sehr zentral steht in Rössing die </w:t>
+      </w:r>
+      <w:hyperlink r:id="rId5" w:tgtFrame="_blank">
+        <w:r>
+          <w:rPr>
+            <w:rFonts w:eastAsia="Times New Roman" w:cs="Segoe UI" w:ascii="Arial" w:hAnsi="Arial"/>
+            <w:lang w:eastAsia="de-DE"/>
+          </w:rPr>
+          <w:t>St. Peter und Paul Kirche</w:t>
+        </w:r>
+      </w:hyperlink>
+      <w:r>
+        <w:rPr>
+          <w:rFonts w:eastAsia="Times New Roman" w:cs="Segoe UI" w:ascii="Arial" w:hAnsi="Arial"/>
+          <w:color w:val="0000FF"/>
+          <w:u w:val="single"/>
+          <w:lang w:eastAsia="de-DE"/>
+        </w:rPr>
+        <w:t>,</w:t>
+      </w:r>
+      <w:r>
+        <w:rPr>
+          <w:rFonts w:eastAsia="Times New Roman" w:cs="Segoe UI" w:ascii="Arial" w:hAnsi="Arial"/>
+          <w:color w:val="1C1E21"/>
+          <w:lang w:eastAsia="de-DE"/>
+        </w:rPr>
+        <w:t> die als gotische Bruchsteinkirche Ende des 13.Jahrhunderts gegründet wurde und 1755 zur Saalkirche erweitert wurde. Die Rössinger Kirchengemeinde schrumpft wie überall. Daraus resultiert ein gemeinsames Pfarramt für Rössing und dem Nachbarort Barnten. Die finanzielle Lage des Pfarramts ist angespannt. In Kürze soll nach Mittelfreigabe durch das Landeskirchenamt der Kirchturm samt Glockenturm renoviert werden. In der Vergangenheit haben großzügige Spenden der Rössinger wichtige Renovierungen der Kirche zielführend begleitet.</w:t>
+      </w:r>
+    </w:p>
+    <w:p>
+      <w:pPr>
+        <w:pStyle w:val="Normal"/>
+        <w:numPr>
+          <w:ilvl w:val="0"/>
+          <w:numId w:val="0"/>
+        </w:numPr>
+        <w:spacing w:lineRule="auto" w:line="240" w:beforeAutospacing="1" w:afterAutospacing="1"/>
+        <w:outlineLvl w:val="1"/>
+        <w:rPr>
+          <w:rFonts w:ascii="Arial" w:hAnsi="Arial"/>
+        </w:rPr>
+      </w:pPr>
+      <w:r>
+        <w:rPr>
+          <w:rFonts w:eastAsia="Times New Roman" w:cs="Segoe UI" w:ascii="Arial" w:hAnsi="Arial"/>
+          <w:b/>
+          <w:bCs/>
+          <w:color w:val="1F4E79" w:themeColor="accent1" w:themeShade="80"/>
+          <w:sz w:val="24"/>
+          <w:szCs w:val="24"/>
+          <w:lang w:eastAsia="de-DE"/>
+        </w:rPr>
+        <w:t xml:space="preserve">Was beeinträchtigt uns? </w:t>
+      </w:r>
+    </w:p>
+    <w:p>
+      <w:pPr>
+        <w:pStyle w:val="Normal"/>
+        <w:spacing w:lineRule="auto" w:line="240" w:beforeAutospacing="1" w:afterAutospacing="1"/>
+        <w:rPr/>
+      </w:pPr>
+      <w:r>
+        <w:rPr>
+          <w:rFonts w:eastAsia="Times New Roman" w:cs="Segoe UI" w:ascii="Arial" w:hAnsi="Arial"/>
+          <w:bCs/>
+          <w:color w:val="1F4E79" w:themeColor="accent1" w:themeShade="80"/>
+          <w:u w:val="single"/>
+          <w:lang w:eastAsia="de-DE"/>
+        </w:rPr>
+        <w:t>Zuckerfabrik:</w:t>
+      </w:r>
+      <w:r>
+        <w:rPr>
+          <w:rFonts w:eastAsia="Times New Roman" w:cs="Segoe UI" w:ascii="Arial" w:hAnsi="Arial"/>
+          <w:b/>
+          <w:bCs/>
+          <w:color w:val="1C1E21"/>
+          <w:sz w:val="24"/>
+          <w:szCs w:val="24"/>
+          <w:lang w:eastAsia="de-DE"/>
+        </w:rPr>
+        <w:t xml:space="preserve"> </w:t>
+      </w:r>
+      <w:r>
+        <w:fldChar w:fldCharType="begin"/>
+      </w:r>
+      <w:r>
+        <w:rPr>
+          <w:sz w:val="24"/>
+          <w:u w:val="single"/>
+          <w:b/>
+          <w:szCs w:val="24"/>
+          <w:bCs/>
+          <w:rFonts w:eastAsia="Times New Roman" w:cs="Segoe UI" w:ascii="Arial" w:hAnsi="Arial"/>
+          <w:color w:val="0000FF"/>
+          <w:lang w:eastAsia="de-DE"/>
+        </w:rPr>
+        <w:instrText xml:space="preserve"> HYPERLINK "https://unser-dorf-hat-zukunft-git-feature-bewe-1fa2a0-levinos-projects.vercel.app/steckbrief/leitbild/praegende-elemente" \l "zuckerfabrik" \n Direkter Link zur Zuckerfabrik</w:instrText>
+      </w:r>
+      <w:r>
+        <w:rPr>
+          <w:sz w:val="24"/>
+          <w:u w:val="single"/>
+          <w:b/>
+          <w:szCs w:val="24"/>
+          <w:bCs/>
+          <w:rFonts w:eastAsia="Times New Roman" w:cs="Segoe UI" w:ascii="Arial" w:hAnsi="Arial"/>
+          <w:color w:val="0000FF"/>
+          <w:lang w:eastAsia="de-DE"/>
+        </w:rPr>
+        <w:fldChar w:fldCharType="separate"/>
+      </w:r>
+      <w:r>
+        <w:rPr>
+          <w:rFonts w:eastAsia="Times New Roman" w:cs="Segoe UI" w:ascii="Arial" w:hAnsi="Arial"/>
+          <w:b/>
+          <w:bCs/>
+          <w:color w:val="0000FF"/>
+          <w:sz w:val="24"/>
+          <w:szCs w:val="24"/>
+          <w:u w:val="single"/>
+          <w:lang w:eastAsia="de-DE"/>
+        </w:rPr>
+        <w:t>​</w:t>
+      </w:r>
+      <w:r>
+        <w:rPr>
+          <w:sz w:val="24"/>
+          <w:u w:val="single"/>
+          <w:b/>
+          <w:szCs w:val="24"/>
+          <w:bCs/>
+          <w:rFonts w:eastAsia="Times New Roman" w:cs="Segoe UI" w:ascii="Arial" w:hAnsi="Arial"/>
+          <w:color w:val="0000FF"/>
+          <w:lang w:eastAsia="de-DE"/>
+        </w:rPr>
+        <w:fldChar w:fldCharType="end"/>
+      </w:r>
+      <w:r>
+        <w:rPr>
+          <w:rFonts w:eastAsia="Times New Roman" w:cs="Segoe UI" w:ascii="Arial" w:hAnsi="Arial"/>
+          <w:color w:val="1C1E21"/>
+          <w:lang w:eastAsia="de-DE"/>
+        </w:rPr>
+        <w:t xml:space="preserve">Insbesondere im Herbst und Winter nimmt man je nach Windrichtung die in Nordstemmen ansässige, in 2 km entfernte, Zuckerfabrik durch den markanten malzigen Geruch wahr. Die Zuckerfabrik bietet einigen Menschen in Rössing einen sicheren Arbeitsplatz. Die Landwirte im Ort profitieren von der Absatzmöglichkeit für ihre Zuckerrüben. Gleichzeitig beeinträchtigt die Anlage mit ihrer Höhe und Bauweise den schönen Blick auf das benachbarte Welfenschloss Marienburg. </w:t>
+      </w:r>
+    </w:p>
+    <w:p>
+      <w:pPr>
+        <w:pStyle w:val="Normal"/>
+        <w:numPr>
+          <w:ilvl w:val="0"/>
+          <w:numId w:val="0"/>
+        </w:numPr>
+        <w:spacing w:lineRule="auto" w:line="240" w:beforeAutospacing="1" w:afterAutospacing="1"/>
+        <w:outlineLvl w:val="1"/>
+        <w:rPr/>
+      </w:pPr>
+      <w:r>
+        <w:rPr>
+          <w:rFonts w:eastAsia="Times New Roman" w:cs="Segoe UI" w:ascii="Arial" w:hAnsi="Arial"/>
+          <w:bCs/>
+          <w:color w:val="1F4E79" w:themeColor="accent1" w:themeShade="80"/>
+          <w:u w:val="single"/>
+          <w:lang w:eastAsia="de-DE"/>
+        </w:rPr>
+        <w:t>Bahntrassen</w:t>
+      </w:r>
+      <w:r>
+        <w:fldChar w:fldCharType="begin"/>
+      </w:r>
+      <w:r>
+        <w:rPr>
+          <w:u w:val="single"/>
+          <w:bCs/>
+          <w:rFonts w:eastAsia="Times New Roman" w:cs="Segoe UI" w:ascii="Arial" w:hAnsi="Arial"/>
+          <w:color w:val="1F4E79"/>
+          <w:lang w:eastAsia="de-DE"/>
+        </w:rPr>
+        <w:instrText xml:space="preserve"> HYPERLINK "https://unser-dorf-hat-zukunft-git-feature-bewe-1fa2a0-levinos-projects.vercel.app/steckbrief/leitbild/praegende-elemente" \l "bahngleise" \n Direkter Link zur Bahngleise</w:instrText>
+      </w:r>
+      <w:r>
+        <w:rPr>
+          <w:u w:val="single"/>
+          <w:bCs/>
+          <w:rFonts w:eastAsia="Times New Roman" w:cs="Segoe UI" w:ascii="Arial" w:hAnsi="Arial"/>
+          <w:color w:val="1F4E79"/>
+          <w:lang w:eastAsia="de-DE"/>
+        </w:rPr>
+        <w:fldChar w:fldCharType="separate"/>
+      </w:r>
+      <w:r>
+        <w:rPr>
+          <w:rFonts w:eastAsia="Times New Roman" w:cs="Segoe UI" w:ascii="Arial" w:hAnsi="Arial"/>
+          <w:bCs/>
+          <w:color w:val="1F4E79" w:themeColor="accent1" w:themeShade="80"/>
+          <w:u w:val="single"/>
+          <w:lang w:eastAsia="de-DE"/>
+        </w:rPr>
+        <w:t>​</w:t>
+      </w:r>
+      <w:r>
+        <w:rPr>
+          <w:u w:val="single"/>
+          <w:bCs/>
+          <w:rFonts w:eastAsia="Times New Roman" w:cs="Segoe UI" w:ascii="Arial" w:hAnsi="Arial"/>
+          <w:color w:val="1F4E79"/>
+          <w:lang w:eastAsia="de-DE"/>
+        </w:rPr>
+        <w:fldChar w:fldCharType="end"/>
+      </w:r>
+      <w:r>
+        <w:rPr>
+          <w:rFonts w:eastAsia="Times New Roman" w:cs="Segoe UI" w:ascii="Arial" w:hAnsi="Arial"/>
+          <w:bCs/>
+          <w:color w:val="1F4E79" w:themeColor="accent1" w:themeShade="80"/>
+          <w:lang w:eastAsia="de-DE"/>
+        </w:rPr>
+        <w:t>:</w:t>
+      </w:r>
+      <w:r>
+        <w:rPr>
+          <w:rFonts w:eastAsia="Times New Roman" w:cs="Segoe UI" w:ascii="Arial" w:hAnsi="Arial"/>
+          <w:b/>
+          <w:bCs/>
+          <w:color w:val="1F4E79" w:themeColor="accent1" w:themeShade="80"/>
+          <w:sz w:val="24"/>
+          <w:szCs w:val="24"/>
+          <w:lang w:eastAsia="de-DE"/>
+        </w:rPr>
+        <w:t xml:space="preserve"> </w:t>
+      </w:r>
+      <w:r>
+        <w:rPr>
+          <w:rFonts w:eastAsia="Times New Roman" w:cs="Segoe UI" w:ascii="Arial" w:hAnsi="Arial"/>
+          <w:color w:val="1C1E21"/>
+          <w:lang w:eastAsia="de-DE"/>
+        </w:rPr>
+        <w:t>Rössing wird wie in einem Dreieck von allen Seiten von Bahngleisen umgeben. Dies führt je nach Windrichtung zu einer deutlichen Lärmbelästigung der Anwohner, insbesondere westlich der Masch- und Bahnhofsstraße. Gleichzeitig profitiert Rössing aber von den benachbarten Bahnhöfen in Barnten (1 km) und Nordstemmen (2 km) von der sehr guten Zuganbindung an die Regionen Elze, Hildesheim und Hannover. Rössing hat sich mit dem Zustand arrangiert.</w:t>
+      </w:r>
+    </w:p>
+    <w:p>
+      <w:pPr>
+        <w:pStyle w:val="Normal"/>
+        <w:numPr>
+          <w:ilvl w:val="0"/>
+          <w:numId w:val="0"/>
+        </w:numPr>
+        <w:spacing w:lineRule="auto" w:line="240" w:beforeAutospacing="1" w:afterAutospacing="1"/>
+        <w:outlineLvl w:val="1"/>
+        <w:rPr>
+          <w:rFonts w:ascii="Arial" w:hAnsi="Arial"/>
+        </w:rPr>
+      </w:pPr>
+      <w:r>
+        <w:rPr>
+          <w:rFonts w:eastAsia="Times New Roman" w:cs="Segoe UI" w:ascii="Arial" w:hAnsi="Arial"/>
+          <w:b/>
+          <w:color w:val="1F4E79" w:themeColor="accent1" w:themeShade="80"/>
+          <w:sz w:val="24"/>
+          <w:szCs w:val="24"/>
+          <w:lang w:eastAsia="de-DE"/>
+        </w:rPr>
+        <w:t>Umwelt- und Klimaschutz</w:t>
+      </w:r>
+    </w:p>
+    <w:p>
+      <w:pPr>
+        <w:pStyle w:val="Normal"/>
+        <w:numPr>
+          <w:ilvl w:val="0"/>
+          <w:numId w:val="0"/>
+        </w:numPr>
+        <w:spacing w:lineRule="auto" w:line="240" w:beforeAutospacing="1" w:afterAutospacing="1"/>
+        <w:outlineLvl w:val="1"/>
+        <w:rPr>
+          <w:rFonts w:ascii="Arial" w:hAnsi="Arial"/>
+        </w:rPr>
+      </w:pPr>
+      <w:r>
+        <w:rPr>
+          <w:rFonts w:eastAsia="Times New Roman" w:cs="Segoe UI" w:ascii="Arial" w:hAnsi="Arial"/>
+          <w:color w:val="1C1E21"/>
+          <w:lang w:eastAsia="de-DE"/>
+        </w:rPr>
+        <w:t>Im Rahmen des "Rössinger Umweltprojektes 2021-2023/24 wurde vom Verein Dorfpflege eine 0,5 ha große Blühwiese mit Insektenhotel im Ortskern angelegt, sowie Bäume und Sträucher im Ort gepflanzt. Gehölzpflanzungen wurden auch am Freizeitsee durchgeführt und ein Lehrpfad via QR Code angelegt. Dieses Projekt wird schulpädagogisch von der Grundschule Barnten für Exkursionen angenommen. Am Projekt aktiv beteiligt sind Rössinger Vereine (Bürgerstiftung, Dorfpflege und Freizeitsee) sowie der Ortsrat. Es soll nachhaltig fortgeführt werden. Der NABU ist beratend eingebunden. Daneben wird seit 17 Jahren das nachhaltige Projekt „Schullabor“ an der Grundschule Barnten angeboten, das von der Bürgerstiftung 2008 ins Leben gerufen wurde. Zusammen mit Studierenden der Universität Hildesheim lernen 3.- und 4.-Klässler verschiedene Naturphänomene kennen und lernen die Umwelt zu schützen und zu respektieren.</w:t>
+      </w:r>
+    </w:p>
+    <w:p>
+      <w:pPr>
+        <w:pStyle w:val="Normal"/>
+        <w:numPr>
+          <w:ilvl w:val="0"/>
+          <w:numId w:val="0"/>
+        </w:numPr>
+        <w:spacing w:lineRule="auto" w:line="240" w:beforeAutospacing="1" w:afterAutospacing="1"/>
+        <w:outlineLvl w:val="1"/>
+        <w:rPr/>
+      </w:pPr>
+      <w:r>
+        <w:rPr>
+          <w:rFonts w:eastAsia="Times New Roman" w:cs="Segoe UI" w:ascii="Arial" w:hAnsi="Arial"/>
+          <w:b/>
+          <w:bCs/>
+          <w:color w:val="1F4E79" w:themeColor="accent1" w:themeShade="80"/>
+          <w:sz w:val="24"/>
+          <w:szCs w:val="24"/>
+          <w:lang w:eastAsia="de-DE"/>
+        </w:rPr>
+        <w:t>Landwirtschaft</w:t>
+      </w:r>
+      <w:r>
+        <w:fldChar w:fldCharType="begin"/>
+      </w:r>
+      <w:r>
+        <w:rPr>
+          <w:sz w:val="24"/>
+          <w:b/>
+          <w:szCs w:val="24"/>
+          <w:bCs/>
+          <w:rFonts w:eastAsia="Times New Roman" w:cs="Segoe UI" w:ascii="Arial" w:hAnsi="Arial"/>
+          <w:color w:val="1F4E79"/>
+          <w:lang w:eastAsia="de-DE"/>
+        </w:rPr>
+        <w:instrText xml:space="preserve"> HYPERLINK "https://unser-dorf-hat-zukunft-git-feature-bewe-1fa2a0-levinos-projects.vercel.app/steckbrief/leitbild/praegende-elemente" \l "landwirtschaft" \n Direkter Link zur Landwirtschaft</w:instrText>
+      </w:r>
+      <w:r>
+        <w:rPr>
+          <w:sz w:val="24"/>
+          <w:b/>
+          <w:szCs w:val="24"/>
+          <w:bCs/>
+          <w:rFonts w:eastAsia="Times New Roman" w:cs="Segoe UI" w:ascii="Arial" w:hAnsi="Arial"/>
+          <w:color w:val="1F4E79"/>
+          <w:lang w:eastAsia="de-DE"/>
+        </w:rPr>
+        <w:fldChar w:fldCharType="separate"/>
+      </w:r>
+      <w:r>
+        <w:rPr>
+          <w:rFonts w:eastAsia="Times New Roman" w:cs="Segoe UI" w:ascii="Arial" w:hAnsi="Arial"/>
+          <w:b/>
+          <w:bCs/>
+          <w:color w:val="1F4E79" w:themeColor="accent1" w:themeShade="80"/>
+          <w:sz w:val="24"/>
+          <w:szCs w:val="24"/>
+          <w:lang w:eastAsia="de-DE"/>
+        </w:rPr>
+        <w:t>​</w:t>
+      </w:r>
+      <w:r>
+        <w:rPr>
+          <w:sz w:val="24"/>
+          <w:b/>
+          <w:szCs w:val="24"/>
+          <w:bCs/>
+          <w:rFonts w:eastAsia="Times New Roman" w:cs="Segoe UI" w:ascii="Arial" w:hAnsi="Arial"/>
+          <w:color w:val="1F4E79"/>
+          <w:lang w:eastAsia="de-DE"/>
+        </w:rPr>
+        <w:fldChar w:fldCharType="end"/>
+      </w:r>
+      <w:r>
+        <w:rPr>
+          <w:rFonts w:eastAsia="Times New Roman" w:cs="Segoe UI" w:ascii="Arial" w:hAnsi="Arial"/>
+          <w:b/>
+          <w:bCs/>
+          <w:color w:val="1F4E79" w:themeColor="accent1" w:themeShade="80"/>
+          <w:sz w:val="24"/>
+          <w:szCs w:val="24"/>
+          <w:lang w:eastAsia="de-DE"/>
+        </w:rPr>
+        <w:t xml:space="preserve"> und Landschaft</w:t>
+      </w:r>
+    </w:p>
+    <w:p>
+      <w:pPr>
+        <w:pStyle w:val="Normal"/>
+        <w:spacing w:lineRule="auto" w:line="240" w:beforeAutospacing="1" w:afterAutospacing="1"/>
+        <w:rPr>
+          <w:rFonts w:ascii="Arial" w:hAnsi="Arial"/>
+        </w:rPr>
+      </w:pPr>
+      <w:r>
+        <w:rPr>
+          <w:rFonts w:eastAsia="Times New Roman" w:cs="Segoe UI" w:ascii="Arial" w:hAnsi="Arial"/>
+          <w:color w:val="1C1E21"/>
+          <w:lang w:eastAsia="de-DE"/>
+        </w:rPr>
+        <w:t>Rössing liegt in der Hildesheimer Börde. Die Ackerflächen in der Umgebung haben einen sehr hohen landwirtschaftlichen Nutzen. Die Bereiche außerhalb des Dorfes werden fast ausschließlich für die Landwirtschaft genutzt. Dabei werden insbesondere Zuckerrübe, Mais und Weizen sowie neuerdings auch Raps angebaut. Die hohen Erträge der guten Böden haben den Landwirten im Dorf gute Umsätze beschert und damit auch ihre familiär geführten Höfe und Arbeitsplätze gesichert. Für natürliche Lebensräume sind nur wenige Flächen reserviert und optisch ist das Landschaftsbild wenig abwechslungsreich: Großteilige Felder, kaum Hecken, Bäume und Waldbestand. Das Rössinger Leinetal wird immer wieder von Hochwasserereignissen beeinträchtigt wodurch landwirtschaftlich Einbußen zu beklagen sind. Der Kiesabbau hat zwar zum Verlust wertvoller Ackerflächen geführt aber die neuen offenen Wasserflächen haben zu einem veränderten Landschaftsbild positiv beigetragen, verbunden mit Freizeitmöglichkeiten sowie der Bereicherung für Flora und Fauna. Seit einem Jahr reguliert ein Biber den Rössingbach im östlichen Dorfrandbereich die Landschaft. Durch Aufstau hat sich das Abflussverhalten des Rössingbaches stark verändert. Es ist ein Auwald mit vernässten Wiesen und einem Teich entstanden und führt somit zu einer Bereicherung des Landschaftsbildes. Landwirte und Bürger haben sich mit der Situation arrangiert.</w:t>
+      </w:r>
+    </w:p>
+    <w:p>
+      <w:pPr>
+        <w:pStyle w:val="Normal"/>
+        <w:numPr>
+          <w:ilvl w:val="0"/>
+          <w:numId w:val="0"/>
+        </w:numPr>
+        <w:spacing w:lineRule="auto" w:line="240" w:beforeAutospacing="1" w:afterAutospacing="1"/>
+        <w:outlineLvl w:val="1"/>
+        <w:rPr/>
+      </w:pPr>
+      <w:r>
+        <w:rPr>
+          <w:rFonts w:eastAsia="Times New Roman" w:cs="Segoe UI" w:ascii="Arial" w:hAnsi="Arial"/>
+          <w:b/>
+          <w:bCs/>
+          <w:color w:val="1F4E79" w:themeColor="accent1" w:themeShade="80"/>
+          <w:sz w:val="24"/>
+          <w:szCs w:val="24"/>
+          <w:lang w:eastAsia="de-DE"/>
+        </w:rPr>
+        <w:t>Erste Besiedlung vor 7000 Jahren</w:t>
+      </w:r>
+      <w:r>
+        <w:fldChar w:fldCharType="begin"/>
+      </w:r>
+      <w:r>
+        <w:rPr>
+          <w:sz w:val="36"/>
+          <w:u w:val="single"/>
+          <w:b/>
+          <w:szCs w:val="36"/>
+          <w:bCs/>
+          <w:rFonts w:eastAsia="Times New Roman" w:cs="Segoe UI" w:ascii="Arial" w:hAnsi="Arial"/>
+          <w:color w:val="1F4E79"/>
+          <w:lang w:eastAsia="de-DE"/>
+        </w:rPr>
+        <w:instrText xml:space="preserve"> HYPERLINK "https://unser-dorf-hat-zukunft-git-feature-bewe-1fa2a0-levinos-projects.vercel.app/steckbrief/leitbild/praegende-elemente" \l "landwirtschaft" \n Direkter Link zur Landwirtschaft</w:instrText>
+      </w:r>
+      <w:r>
+        <w:rPr>
+          <w:sz w:val="36"/>
+          <w:u w:val="single"/>
+          <w:b/>
+          <w:szCs w:val="36"/>
+          <w:bCs/>
+          <w:rFonts w:eastAsia="Times New Roman" w:cs="Segoe UI" w:ascii="Arial" w:hAnsi="Arial"/>
+          <w:color w:val="1F4E79"/>
+          <w:lang w:eastAsia="de-DE"/>
+        </w:rPr>
+        <w:fldChar w:fldCharType="separate"/>
+      </w:r>
+      <w:r>
+        <w:rPr>
+          <w:rFonts w:eastAsia="Times New Roman" w:cs="Segoe UI" w:ascii="Arial" w:hAnsi="Arial"/>
+          <w:b/>
+          <w:bCs/>
+          <w:color w:val="1F4E79" w:themeColor="accent1" w:themeShade="80"/>
+          <w:sz w:val="36"/>
+          <w:szCs w:val="36"/>
+          <w:u w:val="single"/>
+          <w:lang w:eastAsia="de-DE"/>
+        </w:rPr>
+        <w:t>​</w:t>
+      </w:r>
+      <w:r>
+        <w:rPr>
+          <w:sz w:val="36"/>
+          <w:u w:val="single"/>
+          <w:b/>
+          <w:szCs w:val="36"/>
+          <w:bCs/>
+          <w:rFonts w:eastAsia="Times New Roman" w:cs="Segoe UI" w:ascii="Arial" w:hAnsi="Arial"/>
+          <w:color w:val="1F4E79"/>
+          <w:lang w:eastAsia="de-DE"/>
+        </w:rPr>
+        <w:fldChar w:fldCharType="end"/>
+      </w:r>
+    </w:p>
+    <w:p>
+      <w:pPr>
+        <w:pStyle w:val="Normal"/>
+        <w:spacing w:lineRule="auto" w:line="240" w:beforeAutospacing="1" w:afterAutospacing="1"/>
+        <w:rPr>
+          <w:rFonts w:ascii="Arial" w:hAnsi="Arial"/>
+        </w:rPr>
+      </w:pPr>
+      <w:r>
+        <w:rPr>
+          <w:rFonts w:eastAsia="Times New Roman" w:cs="Segoe UI" w:ascii="Arial" w:hAnsi="Arial"/>
+          <w:color w:val="1C1E21"/>
+          <w:lang w:eastAsia="de-DE"/>
+        </w:rPr>
+        <w:t>Im Übrigen sei erwähnt, dass bereits vor 7000 Jahren erste Besiedlungen im Leinetal bei Rössing stattgefunden haben.</w:t>
+      </w:r>
+      <w:r>
+        <w:rPr>
+          <w:rFonts w:eastAsia="" w:cs="Segoe UI" w:ascii="Arial" w:hAnsi="Arial" w:eastAsiaTheme="majorEastAsia"/>
+          <w:bCs/>
+          <w:color w:val="000000" w:themeColor="text1"/>
+          <w:kern w:val="2"/>
+        </w:rPr>
+        <w:t xml:space="preserve"> Ein jungsteinzeitlicher Siedlungsplatz der „Bandkeramiker Kultur“ in Rössing ist beim Kiesabbau im Jahr 1980 ff entdeckt worden. Die Siedlung nahe der Leine zählt zur ersten bäuerlichen Kultur in Mitteleuropa. Sie liegt an der nördlichen Grenze der Verbreitung der Bandkeramik in Niedersachsen und an der äußersten nordwestlichen Grenze der mitteleuropäischen Lösszone. Die Besiedlung mit ca. 40 Pfahlbauten, sog. Langhäuser, lag nur 400 m westlich vor den Toren des heutigen Rössings und weist auf den lebenswerten Raum um Rössing herum hin.</w:t>
+      </w:r>
+    </w:p>
+    <w:p>
+      <w:pPr>
+        <w:pStyle w:val="Normal"/>
+        <w:widowControl w:val="false"/>
+        <w:tabs>
+          <w:tab w:val="clear" w:pos="708"/>
+          <w:tab w:val="right" w:pos="3686" w:leader="none"/>
+          <w:tab w:val="right" w:pos="4962" w:leader="none"/>
+        </w:tabs>
+        <w:spacing w:before="120" w:after="120"/>
+        <w:jc w:val="center"/>
+        <w:rPr>
+          <w:rFonts w:ascii="Arial" w:hAnsi="Arial"/>
+          <w:b/>
+          <w:b/>
+          <w:szCs w:val="24"/>
+        </w:rPr>
+      </w:pPr>
+      <w:r>
+        <w:rPr/>
+      </w:r>
+      <w:r>
+        <w:br w:type="page"/>
+      </w:r>
+    </w:p>
+    <w:p>
+      <w:pPr>
+        <w:pStyle w:val="Normal"/>
+        <w:widowControl w:val="false"/>
+        <w:tabs>
+          <w:tab w:val="clear" w:pos="708"/>
+          <w:tab w:val="right" w:pos="3686" w:leader="none"/>
+          <w:tab w:val="right" w:pos="4962" w:leader="none"/>
+        </w:tabs>
+        <w:spacing w:before="120" w:after="120"/>
+        <w:jc w:val="center"/>
         <w:rPr/>
       </w:pPr>
       <w:r>
@@ -2905,13 +3206,13 @@
         <w:tblLook w:val="0000" w:noVBand="0" w:noHBand="0" w:lastColumn="0" w:firstColumn="0" w:lastRow="0" w:firstRow="0"/>
       </w:tblPr>
       <w:tblGrid>
-        <w:gridCol w:w="1996"/>
-        <w:gridCol w:w="1999"/>
+        <w:gridCol w:w="1995"/>
+        <w:gridCol w:w="2000"/>
         <w:gridCol w:w="534"/>
         <w:gridCol w:w="1464"/>
         <w:gridCol w:w="2000"/>
-        <w:gridCol w:w="2001"/>
-        <w:gridCol w:w="85"/>
+        <w:gridCol w:w="2002"/>
+        <w:gridCol w:w="84"/>
       </w:tblGrid>
       <w:tr>
         <w:trPr>
@@ -2919,7 +3220,7 @@
         </w:trPr>
         <w:tc>
           <w:tcPr>
-            <w:tcW w:w="9994" w:type="dxa"/>
+            <w:tcW w:w="9995" w:type="dxa"/>
             <w:gridSpan w:val="6"/>
             <w:tcBorders>
               <w:top w:val="single" w:sz="4" w:space="0" w:color="000000"/>
@@ -2954,7 +3255,7 @@
         </w:tc>
         <w:tc>
           <w:tcPr>
-            <w:tcW w:w="85" w:type="dxa"/>
+            <w:tcW w:w="84" w:type="dxa"/>
             <w:tcBorders/>
           </w:tcPr>
           <w:p>
@@ -2975,7 +3276,7 @@
         </w:trPr>
         <w:tc>
           <w:tcPr>
-            <w:tcW w:w="9994" w:type="dxa"/>
+            <w:tcW w:w="9995" w:type="dxa"/>
             <w:gridSpan w:val="6"/>
             <w:tcBorders>
               <w:top w:val="single" w:sz="4" w:space="0" w:color="000000"/>
@@ -3012,7 +3313,7 @@
         </w:tc>
         <w:tc>
           <w:tcPr>
-            <w:tcW w:w="85" w:type="dxa"/>
+            <w:tcW w:w="84" w:type="dxa"/>
             <w:tcBorders/>
           </w:tcPr>
           <w:p>
@@ -3033,7 +3334,7 @@
         </w:trPr>
         <w:tc>
           <w:tcPr>
-            <w:tcW w:w="1996" w:type="dxa"/>
+            <w:tcW w:w="1995" w:type="dxa"/>
             <w:tcBorders>
               <w:top w:val="single" w:sz="4" w:space="0" w:color="000000"/>
               <w:left w:val="single" w:sz="4" w:space="0" w:color="000000"/>
@@ -3062,7 +3363,7 @@
         </w:tc>
         <w:tc>
           <w:tcPr>
-            <w:tcW w:w="1999" w:type="dxa"/>
+            <w:tcW w:w="2000" w:type="dxa"/>
             <w:tcBorders>
               <w:top w:val="single" w:sz="4" w:space="0" w:color="000000"/>
               <w:left w:val="single" w:sz="4" w:space="0" w:color="000000"/>
@@ -3150,7 +3451,7 @@
         </w:tc>
         <w:tc>
           <w:tcPr>
-            <w:tcW w:w="2001" w:type="dxa"/>
+            <w:tcW w:w="2002" w:type="dxa"/>
             <w:tcBorders>
               <w:top w:val="single" w:sz="4" w:space="0" w:color="000000"/>
               <w:left w:val="single" w:sz="4" w:space="0" w:color="000000"/>
@@ -3179,7 +3480,7 @@
         </w:tc>
         <w:tc>
           <w:tcPr>
-            <w:tcW w:w="85" w:type="dxa"/>
+            <w:tcW w:w="84" w:type="dxa"/>
             <w:tcBorders/>
           </w:tcPr>
           <w:p>
@@ -3200,7 +3501,7 @@
         </w:trPr>
         <w:tc>
           <w:tcPr>
-            <w:tcW w:w="9994" w:type="dxa"/>
+            <w:tcW w:w="9995" w:type="dxa"/>
             <w:gridSpan w:val="6"/>
             <w:tcBorders>
               <w:top w:val="single" w:sz="4" w:space="0" w:color="000000"/>
@@ -3235,7 +3536,7 @@
         </w:tc>
         <w:tc>
           <w:tcPr>
-            <w:tcW w:w="85" w:type="dxa"/>
+            <w:tcW w:w="84" w:type="dxa"/>
             <w:tcBorders/>
           </w:tcPr>
           <w:p>
@@ -3256,7 +3557,7 @@
         </w:trPr>
         <w:tc>
           <w:tcPr>
-            <w:tcW w:w="1996" w:type="dxa"/>
+            <w:tcW w:w="1995" w:type="dxa"/>
             <w:tcBorders>
               <w:top w:val="single" w:sz="4" w:space="0" w:color="000000"/>
               <w:left w:val="single" w:sz="4" w:space="0" w:color="000000"/>
@@ -3285,7 +3586,7 @@
         </w:tc>
         <w:tc>
           <w:tcPr>
-            <w:tcW w:w="1999" w:type="dxa"/>
+            <w:tcW w:w="2000" w:type="dxa"/>
             <w:tcBorders>
               <w:top w:val="single" w:sz="4" w:space="0" w:color="000000"/>
               <w:left w:val="single" w:sz="4" w:space="0" w:color="000000"/>
@@ -3349,7 +3650,7 @@
         </w:tc>
         <w:tc>
           <w:tcPr>
-            <w:tcW w:w="2001" w:type="dxa"/>
+            <w:tcW w:w="2002" w:type="dxa"/>
             <w:tcBorders>
               <w:top w:val="single" w:sz="4" w:space="0" w:color="000000"/>
               <w:left w:val="single" w:sz="4" w:space="0" w:color="000000"/>
@@ -3383,7 +3684,7 @@
         </w:tc>
         <w:tc>
           <w:tcPr>
-            <w:tcW w:w="85" w:type="dxa"/>
+            <w:tcW w:w="84" w:type="dxa"/>
             <w:tcBorders/>
           </w:tcPr>
           <w:p>
@@ -3404,7 +3705,7 @@
         </w:trPr>
         <w:tc>
           <w:tcPr>
-            <w:tcW w:w="1996" w:type="dxa"/>
+            <w:tcW w:w="1995" w:type="dxa"/>
             <w:tcBorders>
               <w:top w:val="single" w:sz="4" w:space="0" w:color="000000"/>
               <w:left w:val="single" w:sz="4" w:space="0" w:color="000000"/>
@@ -3433,7 +3734,7 @@
         </w:tc>
         <w:tc>
           <w:tcPr>
-            <w:tcW w:w="1999" w:type="dxa"/>
+            <w:tcW w:w="2000" w:type="dxa"/>
             <w:tcBorders>
               <w:top w:val="single" w:sz="4" w:space="0" w:color="000000"/>
               <w:left w:val="single" w:sz="4" w:space="0" w:color="000000"/>
@@ -3497,7 +3798,7 @@
         </w:tc>
         <w:tc>
           <w:tcPr>
-            <w:tcW w:w="2001" w:type="dxa"/>
+            <w:tcW w:w="2002" w:type="dxa"/>
             <w:tcBorders>
               <w:top w:val="single" w:sz="4" w:space="0" w:color="000000"/>
               <w:left w:val="single" w:sz="4" w:space="0" w:color="000000"/>
@@ -3531,7 +3832,7 @@
         </w:tc>
         <w:tc>
           <w:tcPr>
-            <w:tcW w:w="85" w:type="dxa"/>
+            <w:tcW w:w="84" w:type="dxa"/>
             <w:tcBorders/>
           </w:tcPr>
           <w:p>
@@ -3552,7 +3853,7 @@
         </w:trPr>
         <w:tc>
           <w:tcPr>
-            <w:tcW w:w="9994" w:type="dxa"/>
+            <w:tcW w:w="9995" w:type="dxa"/>
             <w:gridSpan w:val="6"/>
             <w:tcBorders>
               <w:top w:val="single" w:sz="4" w:space="0" w:color="000000"/>
@@ -3587,7 +3888,7 @@
         </w:tc>
         <w:tc>
           <w:tcPr>
-            <w:tcW w:w="85" w:type="dxa"/>
+            <w:tcW w:w="84" w:type="dxa"/>
             <w:tcBorders/>
           </w:tcPr>
           <w:p>
@@ -3608,7 +3909,7 @@
         </w:trPr>
         <w:tc>
           <w:tcPr>
-            <w:tcW w:w="1996" w:type="dxa"/>
+            <w:tcW w:w="1995" w:type="dxa"/>
             <w:tcBorders>
               <w:top w:val="single" w:sz="4" w:space="0" w:color="000000"/>
               <w:left w:val="single" w:sz="4" w:space="0" w:color="000000"/>
@@ -3637,7 +3938,7 @@
         </w:tc>
         <w:tc>
           <w:tcPr>
-            <w:tcW w:w="1999" w:type="dxa"/>
+            <w:tcW w:w="2000" w:type="dxa"/>
             <w:tcBorders>
               <w:top w:val="single" w:sz="4" w:space="0" w:color="000000"/>
               <w:left w:val="single" w:sz="4" w:space="0" w:color="000000"/>
@@ -3701,7 +4002,7 @@
         </w:tc>
         <w:tc>
           <w:tcPr>
-            <w:tcW w:w="2001" w:type="dxa"/>
+            <w:tcW w:w="2002" w:type="dxa"/>
             <w:tcBorders>
               <w:top w:val="single" w:sz="4" w:space="0" w:color="000000"/>
               <w:left w:val="single" w:sz="4" w:space="0" w:color="000000"/>
@@ -3735,7 +4036,7 @@
         </w:tc>
         <w:tc>
           <w:tcPr>
-            <w:tcW w:w="85" w:type="dxa"/>
+            <w:tcW w:w="84" w:type="dxa"/>
             <w:tcBorders/>
           </w:tcPr>
           <w:p>
@@ -3756,7 +4057,7 @@
         </w:trPr>
         <w:tc>
           <w:tcPr>
-            <w:tcW w:w="1996" w:type="dxa"/>
+            <w:tcW w:w="1995" w:type="dxa"/>
             <w:tcBorders>
               <w:top w:val="single" w:sz="4" w:space="0" w:color="000000"/>
               <w:left w:val="single" w:sz="4" w:space="0" w:color="000000"/>
@@ -3785,7 +4086,7 @@
         </w:tc>
         <w:tc>
           <w:tcPr>
-            <w:tcW w:w="1999" w:type="dxa"/>
+            <w:tcW w:w="2000" w:type="dxa"/>
             <w:tcBorders>
               <w:top w:val="single" w:sz="4" w:space="0" w:color="000000"/>
               <w:left w:val="single" w:sz="4" w:space="0" w:color="000000"/>
@@ -3850,7 +4151,7 @@
         </w:tc>
         <w:tc>
           <w:tcPr>
-            <w:tcW w:w="2001" w:type="dxa"/>
+            <w:tcW w:w="2002" w:type="dxa"/>
             <w:tcBorders>
               <w:top w:val="single" w:sz="4" w:space="0" w:color="000000"/>
               <w:left w:val="single" w:sz="4" w:space="0" w:color="000000"/>
@@ -3885,7 +4186,7 @@
         </w:tc>
         <w:tc>
           <w:tcPr>
-            <w:tcW w:w="85" w:type="dxa"/>
+            <w:tcW w:w="84" w:type="dxa"/>
             <w:tcBorders/>
           </w:tcPr>
           <w:p>
@@ -3906,7 +4207,7 @@
         </w:trPr>
         <w:tc>
           <w:tcPr>
-            <w:tcW w:w="1996" w:type="dxa"/>
+            <w:tcW w:w="1995" w:type="dxa"/>
             <w:tcBorders>
               <w:top w:val="single" w:sz="4" w:space="0" w:color="000000"/>
               <w:left w:val="single" w:sz="4" w:space="0" w:color="000000"/>
@@ -3935,7 +4236,7 @@
         </w:tc>
         <w:tc>
           <w:tcPr>
-            <w:tcW w:w="1999" w:type="dxa"/>
+            <w:tcW w:w="2000" w:type="dxa"/>
             <w:tcBorders>
               <w:top w:val="single" w:sz="4" w:space="0" w:color="000000"/>
               <w:left w:val="single" w:sz="4" w:space="0" w:color="000000"/>
@@ -4000,7 +4301,7 @@
         </w:tc>
         <w:tc>
           <w:tcPr>
-            <w:tcW w:w="2001" w:type="dxa"/>
+            <w:tcW w:w="2002" w:type="dxa"/>
             <w:tcBorders>
               <w:top w:val="single" w:sz="4" w:space="0" w:color="000000"/>
               <w:left w:val="single" w:sz="4" w:space="0" w:color="000000"/>
@@ -4035,7 +4336,7 @@
         </w:tc>
         <w:tc>
           <w:tcPr>
-            <w:tcW w:w="85" w:type="dxa"/>
+            <w:tcW w:w="84" w:type="dxa"/>
             <w:tcBorders/>
           </w:tcPr>
           <w:p>
@@ -4056,7 +4357,7 @@
         </w:trPr>
         <w:tc>
           <w:tcPr>
-            <w:tcW w:w="1996" w:type="dxa"/>
+            <w:tcW w:w="1995" w:type="dxa"/>
             <w:tcBorders>
               <w:top w:val="single" w:sz="4" w:space="0" w:color="000000"/>
               <w:left w:val="single" w:sz="4" w:space="0" w:color="000000"/>
@@ -4085,7 +4386,7 @@
         </w:tc>
         <w:tc>
           <w:tcPr>
-            <w:tcW w:w="1999" w:type="dxa"/>
+            <w:tcW w:w="2000" w:type="dxa"/>
             <w:tcBorders>
               <w:top w:val="single" w:sz="4" w:space="0" w:color="000000"/>
               <w:left w:val="single" w:sz="4" w:space="0" w:color="000000"/>
@@ -4150,7 +4451,7 @@
         </w:tc>
         <w:tc>
           <w:tcPr>
-            <w:tcW w:w="2001" w:type="dxa"/>
+            <w:tcW w:w="2002" w:type="dxa"/>
             <w:tcBorders>
               <w:top w:val="single" w:sz="4" w:space="0" w:color="000000"/>
               <w:left w:val="single" w:sz="4" w:space="0" w:color="000000"/>
@@ -4185,7 +4486,7 @@
         </w:tc>
         <w:tc>
           <w:tcPr>
-            <w:tcW w:w="85" w:type="dxa"/>
+            <w:tcW w:w="84" w:type="dxa"/>
             <w:tcBorders/>
           </w:tcPr>
           <w:p>
@@ -4206,7 +4507,7 @@
         </w:trPr>
         <w:tc>
           <w:tcPr>
-            <w:tcW w:w="9994" w:type="dxa"/>
+            <w:tcW w:w="9995" w:type="dxa"/>
             <w:gridSpan w:val="6"/>
             <w:tcBorders>
               <w:top w:val="single" w:sz="4" w:space="0" w:color="000000"/>
@@ -4243,7 +4544,7 @@
         </w:tc>
         <w:tc>
           <w:tcPr>
-            <w:tcW w:w="85" w:type="dxa"/>
+            <w:tcW w:w="84" w:type="dxa"/>
             <w:tcBorders/>
           </w:tcPr>
           <w:p>
@@ -4264,7 +4565,7 @@
         </w:trPr>
         <w:tc>
           <w:tcPr>
-            <w:tcW w:w="9994" w:type="dxa"/>
+            <w:tcW w:w="9995" w:type="dxa"/>
             <w:gridSpan w:val="6"/>
             <w:tcBorders>
               <w:top w:val="single" w:sz="4" w:space="0" w:color="000000"/>
@@ -4301,7 +4602,7 @@
         </w:tc>
         <w:tc>
           <w:tcPr>
-            <w:tcW w:w="85" w:type="dxa"/>
+            <w:tcW w:w="84" w:type="dxa"/>
             <w:tcBorders/>
           </w:tcPr>
           <w:p>
@@ -4322,7 +4623,7 @@
         </w:trPr>
         <w:tc>
           <w:tcPr>
-            <w:tcW w:w="9994" w:type="dxa"/>
+            <w:tcW w:w="9995" w:type="dxa"/>
             <w:gridSpan w:val="6"/>
             <w:tcBorders>
               <w:top w:val="single" w:sz="4" w:space="0" w:color="000000"/>
@@ -4357,7 +4658,7 @@
         </w:tc>
         <w:tc>
           <w:tcPr>
-            <w:tcW w:w="85" w:type="dxa"/>
+            <w:tcW w:w="84" w:type="dxa"/>
             <w:tcBorders/>
           </w:tcPr>
           <w:p>
@@ -4414,7 +4715,7 @@
         </w:tc>
         <w:tc>
           <w:tcPr>
-            <w:tcW w:w="5999" w:type="dxa"/>
+            <w:tcW w:w="6000" w:type="dxa"/>
             <w:gridSpan w:val="4"/>
             <w:tcBorders>
               <w:top w:val="single" w:sz="4" w:space="0" w:color="000000"/>
@@ -4450,7 +4751,7 @@
         </w:tc>
         <w:tc>
           <w:tcPr>
-            <w:tcW w:w="85" w:type="dxa"/>
+            <w:tcW w:w="84" w:type="dxa"/>
             <w:tcBorders/>
           </w:tcPr>
           <w:p>
@@ -4507,7 +4808,7 @@
         </w:tc>
         <w:tc>
           <w:tcPr>
-            <w:tcW w:w="5999" w:type="dxa"/>
+            <w:tcW w:w="6000" w:type="dxa"/>
             <w:gridSpan w:val="4"/>
             <w:tcBorders>
               <w:top w:val="single" w:sz="4" w:space="0" w:color="000000"/>
@@ -4545,7 +4846,7 @@
         </w:tc>
         <w:tc>
           <w:tcPr>
-            <w:tcW w:w="85" w:type="dxa"/>
+            <w:tcW w:w="84" w:type="dxa"/>
             <w:tcBorders/>
           </w:tcPr>
           <w:p>
@@ -4602,7 +4903,7 @@
         </w:tc>
         <w:tc>
           <w:tcPr>
-            <w:tcW w:w="5999" w:type="dxa"/>
+            <w:tcW w:w="6000" w:type="dxa"/>
             <w:gridSpan w:val="4"/>
             <w:tcBorders>
               <w:top w:val="single" w:sz="4" w:space="0" w:color="000000"/>
@@ -4638,7 +4939,7 @@
         </w:tc>
         <w:tc>
           <w:tcPr>
-            <w:tcW w:w="85" w:type="dxa"/>
+            <w:tcW w:w="84" w:type="dxa"/>
             <w:tcBorders/>
           </w:tcPr>
           <w:p>
@@ -4659,7 +4960,7 @@
         </w:trPr>
         <w:tc>
           <w:tcPr>
-            <w:tcW w:w="1996" w:type="dxa"/>
+            <w:tcW w:w="1995" w:type="dxa"/>
             <w:tcBorders>
               <w:top w:val="single" w:sz="4" w:space="0" w:color="000000"/>
               <w:left w:val="single" w:sz="4" w:space="0" w:color="000000"/>
@@ -4692,7 +4993,7 @@
         </w:tc>
         <w:tc>
           <w:tcPr>
-            <w:tcW w:w="3997" w:type="dxa"/>
+            <w:tcW w:w="3998" w:type="dxa"/>
             <w:gridSpan w:val="3"/>
             <w:tcBorders>
               <w:top w:val="single" w:sz="4" w:space="0" w:color="000000"/>
@@ -4727,7 +5028,7 @@
         </w:tc>
         <w:tc>
           <w:tcPr>
-            <w:tcW w:w="4001" w:type="dxa"/>
+            <w:tcW w:w="4002" w:type="dxa"/>
             <w:gridSpan w:val="2"/>
             <w:tcBorders>
               <w:top w:val="single" w:sz="4" w:space="0" w:color="000000"/>
@@ -4762,7 +5063,7 @@
         </w:tc>
         <w:tc>
           <w:tcPr>
-            <w:tcW w:w="85" w:type="dxa"/>
+            <w:tcW w:w="84" w:type="dxa"/>
             <w:tcBorders/>
           </w:tcPr>
           <w:p>
@@ -4783,7 +5084,7 @@
         </w:trPr>
         <w:tc>
           <w:tcPr>
-            <w:tcW w:w="1996" w:type="dxa"/>
+            <w:tcW w:w="1995" w:type="dxa"/>
             <w:tcBorders>
               <w:top w:val="single" w:sz="4" w:space="0" w:color="000000"/>
               <w:left w:val="single" w:sz="4" w:space="0" w:color="000000"/>
@@ -4816,7 +5117,7 @@
         </w:tc>
         <w:tc>
           <w:tcPr>
-            <w:tcW w:w="3997" w:type="dxa"/>
+            <w:tcW w:w="3998" w:type="dxa"/>
             <w:gridSpan w:val="3"/>
             <w:tcBorders>
               <w:top w:val="single" w:sz="4" w:space="0" w:color="000000"/>
@@ -4851,7 +5152,7 @@
         </w:tc>
         <w:tc>
           <w:tcPr>
-            <w:tcW w:w="4001" w:type="dxa"/>
+            <w:tcW w:w="4002" w:type="dxa"/>
             <w:gridSpan w:val="2"/>
             <w:tcBorders>
               <w:top w:val="single" w:sz="4" w:space="0" w:color="000000"/>
@@ -4886,7 +5187,7 @@
         </w:tc>
         <w:tc>
           <w:tcPr>
-            <w:tcW w:w="85" w:type="dxa"/>
+            <w:tcW w:w="84" w:type="dxa"/>
             <w:tcBorders/>
           </w:tcPr>
           <w:p>
@@ -4907,7 +5208,7 @@
         </w:trPr>
         <w:tc>
           <w:tcPr>
-            <w:tcW w:w="1996" w:type="dxa"/>
+            <w:tcW w:w="1995" w:type="dxa"/>
             <w:tcBorders>
               <w:top w:val="single" w:sz="4" w:space="0" w:color="000000"/>
               <w:left w:val="single" w:sz="4" w:space="0" w:color="000000"/>
@@ -4940,7 +5241,7 @@
         </w:tc>
         <w:tc>
           <w:tcPr>
-            <w:tcW w:w="3997" w:type="dxa"/>
+            <w:tcW w:w="3998" w:type="dxa"/>
             <w:gridSpan w:val="3"/>
             <w:tcBorders>
               <w:top w:val="single" w:sz="4" w:space="0" w:color="000000"/>
@@ -4975,7 +5276,7 @@
         </w:tc>
         <w:tc>
           <w:tcPr>
-            <w:tcW w:w="4001" w:type="dxa"/>
+            <w:tcW w:w="4002" w:type="dxa"/>
             <w:gridSpan w:val="2"/>
             <w:tcBorders>
               <w:top w:val="single" w:sz="4" w:space="0" w:color="000000"/>
@@ -5010,7 +5311,7 @@
         </w:tc>
         <w:tc>
           <w:tcPr>
-            <w:tcW w:w="85" w:type="dxa"/>
+            <w:tcW w:w="84" w:type="dxa"/>
             <w:tcBorders/>
           </w:tcPr>
           <w:p>
@@ -5031,7 +5332,7 @@
         </w:trPr>
         <w:tc>
           <w:tcPr>
-            <w:tcW w:w="1996" w:type="dxa"/>
+            <w:tcW w:w="1995" w:type="dxa"/>
             <w:tcBorders>
               <w:top w:val="single" w:sz="4" w:space="0" w:color="000000"/>
               <w:left w:val="single" w:sz="4" w:space="0" w:color="000000"/>
@@ -5064,7 +5365,7 @@
         </w:tc>
         <w:tc>
           <w:tcPr>
-            <w:tcW w:w="3997" w:type="dxa"/>
+            <w:tcW w:w="3998" w:type="dxa"/>
             <w:gridSpan w:val="3"/>
             <w:tcBorders>
               <w:top w:val="single" w:sz="4" w:space="0" w:color="000000"/>
@@ -5099,7 +5400,7 @@
         </w:tc>
         <w:tc>
           <w:tcPr>
-            <w:tcW w:w="4001" w:type="dxa"/>
+            <w:tcW w:w="4002" w:type="dxa"/>
             <w:gridSpan w:val="2"/>
             <w:tcBorders>
               <w:top w:val="single" w:sz="4" w:space="0" w:color="000000"/>
@@ -5134,7 +5435,7 @@
         </w:tc>
         <w:tc>
           <w:tcPr>
-            <w:tcW w:w="85" w:type="dxa"/>
+            <w:tcW w:w="84" w:type="dxa"/>
             <w:tcBorders/>
           </w:tcPr>
           <w:p>
@@ -5155,7 +5456,7 @@
         </w:trPr>
         <w:tc>
           <w:tcPr>
-            <w:tcW w:w="9994" w:type="dxa"/>
+            <w:tcW w:w="9995" w:type="dxa"/>
             <w:gridSpan w:val="6"/>
             <w:tcBorders>
               <w:top w:val="single" w:sz="4" w:space="0" w:color="000000"/>
@@ -5190,7 +5491,7 @@
         </w:tc>
         <w:tc>
           <w:tcPr>
-            <w:tcW w:w="85" w:type="dxa"/>
+            <w:tcW w:w="84" w:type="dxa"/>
             <w:tcBorders/>
           </w:tcPr>
           <w:p>
@@ -5287,7 +5588,7 @@
         </w:trPr>
         <w:tc>
           <w:tcPr>
-            <w:tcW w:w="9994" w:type="dxa"/>
+            <w:tcW w:w="9995" w:type="dxa"/>
             <w:gridSpan w:val="6"/>
             <w:tcBorders>
               <w:top w:val="single" w:sz="4" w:space="0" w:color="000000"/>
@@ -5322,7 +5623,7 @@
         </w:tc>
         <w:tc>
           <w:tcPr>
-            <w:tcW w:w="85" w:type="dxa"/>
+            <w:tcW w:w="84" w:type="dxa"/>
             <w:tcBorders/>
           </w:tcPr>
           <w:p>
@@ -5343,7 +5644,7 @@
         </w:trPr>
         <w:tc>
           <w:tcPr>
-            <w:tcW w:w="9994" w:type="dxa"/>
+            <w:tcW w:w="9995" w:type="dxa"/>
             <w:gridSpan w:val="6"/>
             <w:tcBorders>
               <w:top w:val="single" w:sz="4" w:space="0" w:color="000000"/>
@@ -5378,7 +5679,7 @@
         </w:tc>
         <w:tc>
           <w:tcPr>
-            <w:tcW w:w="85" w:type="dxa"/>
+            <w:tcW w:w="84" w:type="dxa"/>
             <w:tcBorders/>
           </w:tcPr>
           <w:p>
@@ -5399,7 +5700,7 @@
         </w:trPr>
         <w:tc>
           <w:tcPr>
-            <w:tcW w:w="1996" w:type="dxa"/>
+            <w:tcW w:w="1995" w:type="dxa"/>
             <w:tcBorders>
               <w:top w:val="single" w:sz="4" w:space="0" w:color="000000"/>
               <w:left w:val="single" w:sz="4" w:space="0" w:color="000000"/>
@@ -5436,7 +5737,7 @@
         </w:tc>
         <w:tc>
           <w:tcPr>
-            <w:tcW w:w="3997" w:type="dxa"/>
+            <w:tcW w:w="3998" w:type="dxa"/>
             <w:gridSpan w:val="3"/>
             <w:tcBorders>
               <w:top w:val="single" w:sz="4" w:space="0" w:color="000000"/>
@@ -5474,7 +5775,7 @@
         </w:tc>
         <w:tc>
           <w:tcPr>
-            <w:tcW w:w="4001" w:type="dxa"/>
+            <w:tcW w:w="4002" w:type="dxa"/>
             <w:gridSpan w:val="2"/>
             <w:tcBorders>
               <w:top w:val="single" w:sz="4" w:space="0" w:color="000000"/>
@@ -5511,7 +5812,7 @@
         </w:tc>
         <w:tc>
           <w:tcPr>
-            <w:tcW w:w="85" w:type="dxa"/>
+            <w:tcW w:w="84" w:type="dxa"/>
             <w:tcBorders/>
           </w:tcPr>
           <w:p>
@@ -5532,7 +5833,7 @@
         </w:trPr>
         <w:tc>
           <w:tcPr>
-            <w:tcW w:w="9994" w:type="dxa"/>
+            <w:tcW w:w="9995" w:type="dxa"/>
             <w:gridSpan w:val="6"/>
             <w:tcBorders>
               <w:top w:val="single" w:sz="4" w:space="0" w:color="000000"/>
@@ -5566,7 +5867,7 @@
         </w:tc>
         <w:tc>
           <w:tcPr>
-            <w:tcW w:w="85" w:type="dxa"/>
+            <w:tcW w:w="84" w:type="dxa"/>
             <w:tcBorders/>
           </w:tcPr>
           <w:p>
@@ -5587,7 +5888,7 @@
         </w:trPr>
         <w:tc>
           <w:tcPr>
-            <w:tcW w:w="9994" w:type="dxa"/>
+            <w:tcW w:w="9995" w:type="dxa"/>
             <w:gridSpan w:val="6"/>
             <w:tcBorders>
               <w:top w:val="single" w:sz="4" w:space="0" w:color="000000"/>
@@ -5653,7 +5954,7 @@
         </w:tc>
         <w:tc>
           <w:tcPr>
-            <w:tcW w:w="85" w:type="dxa"/>
+            <w:tcW w:w="84" w:type="dxa"/>
             <w:tcBorders/>
           </w:tcPr>
           <w:p>
@@ -5674,7 +5975,7 @@
         </w:trPr>
         <w:tc>
           <w:tcPr>
-            <w:tcW w:w="9994" w:type="dxa"/>
+            <w:tcW w:w="9995" w:type="dxa"/>
             <w:gridSpan w:val="6"/>
             <w:tcBorders>
               <w:top w:val="single" w:sz="4" w:space="0" w:color="000000"/>
@@ -5708,7 +6009,7 @@
         </w:tc>
         <w:tc>
           <w:tcPr>
-            <w:tcW w:w="85" w:type="dxa"/>
+            <w:tcW w:w="84" w:type="dxa"/>
             <w:tcBorders/>
           </w:tcPr>
           <w:p>
@@ -5730,7 +6031,7 @@
         </w:trPr>
         <w:tc>
           <w:tcPr>
-            <w:tcW w:w="9994" w:type="dxa"/>
+            <w:tcW w:w="9995" w:type="dxa"/>
             <w:gridSpan w:val="6"/>
             <w:tcBorders>
               <w:top w:val="single" w:sz="4" w:space="0" w:color="000000"/>
@@ -5742,16 +6043,19 @@
           <w:p>
             <w:pPr>
               <w:pStyle w:val="Normal"/>
+              <w:widowControl w:val="false"/>
               <w:numPr>
                 <w:ilvl w:val="0"/>
                 <w:numId w:val="3"/>
               </w:numPr>
-              <w:rPr/>
-            </w:pPr>
-            <w:hyperlink r:id="rId4" w:tgtFrame="_blank">
+              <w:spacing w:lineRule="auto" w:line="240"/>
+              <w:rPr/>
+            </w:pPr>
+            <w:hyperlink r:id="rId6" w:tgtFrame="_blank">
               <w:r>
                 <w:rPr>
                   <w:rStyle w:val="InternetLink"/>
+                  <w:rFonts w:ascii="Arial" w:hAnsi="Arial"/>
                 </w:rPr>
                 <w:t>Rittergut Rössing I (mit Wasserschloss)</w:t>
               </w:r>
@@ -5760,16 +6064,19 @@
           <w:p>
             <w:pPr>
               <w:pStyle w:val="Normal"/>
+              <w:widowControl w:val="false"/>
               <w:numPr>
                 <w:ilvl w:val="0"/>
                 <w:numId w:val="3"/>
               </w:numPr>
-              <w:rPr/>
-            </w:pPr>
-            <w:hyperlink r:id="rId5" w:tgtFrame="_blank">
+              <w:spacing w:lineRule="auto" w:line="240"/>
+              <w:rPr/>
+            </w:pPr>
+            <w:hyperlink r:id="rId7" w:tgtFrame="_blank">
               <w:r>
                 <w:rPr>
                   <w:rStyle w:val="InternetLink"/>
+                  <w:rFonts w:ascii="Arial" w:hAnsi="Arial"/>
                 </w:rPr>
                 <w:t>St. Peter und Paul-Kirche</w:t>
               </w:r>
@@ -5778,16 +6085,19 @@
           <w:p>
             <w:pPr>
               <w:pStyle w:val="Normal"/>
+              <w:widowControl w:val="false"/>
               <w:numPr>
                 <w:ilvl w:val="0"/>
                 <w:numId w:val="3"/>
               </w:numPr>
-              <w:rPr/>
-            </w:pPr>
-            <w:hyperlink r:id="rId6" w:tgtFrame="_blank">
+              <w:spacing w:lineRule="auto" w:line="240"/>
+              <w:rPr/>
+            </w:pPr>
+            <w:hyperlink r:id="rId8" w:tgtFrame="_blank">
               <w:r>
                 <w:rPr>
                   <w:rStyle w:val="InternetLink"/>
+                  <w:rFonts w:ascii="Arial" w:hAnsi="Arial"/>
                 </w:rPr>
                 <w:t>Pfarrhaus</w:t>
               </w:r>
@@ -5796,16 +6106,19 @@
           <w:p>
             <w:pPr>
               <w:pStyle w:val="Normal"/>
+              <w:widowControl w:val="false"/>
               <w:numPr>
                 <w:ilvl w:val="0"/>
                 <w:numId w:val="3"/>
               </w:numPr>
-              <w:rPr/>
-            </w:pPr>
-            <w:hyperlink r:id="rId7" w:tgtFrame="_blank">
+              <w:spacing w:lineRule="auto" w:line="240"/>
+              <w:rPr/>
+            </w:pPr>
+            <w:hyperlink r:id="rId9" w:tgtFrame="_blank">
               <w:r>
                 <w:rPr>
                   <w:rStyle w:val="InternetLink"/>
+                  <w:rFonts w:ascii="Arial" w:hAnsi="Arial"/>
                 </w:rPr>
                 <w:t>Schule - heute Dorfgemeinschaftshaus</w:t>
               </w:r>
@@ -5814,16 +6127,19 @@
           <w:p>
             <w:pPr>
               <w:pStyle w:val="Normal"/>
+              <w:widowControl w:val="false"/>
               <w:numPr>
                 <w:ilvl w:val="0"/>
                 <w:numId w:val="3"/>
               </w:numPr>
-              <w:rPr/>
-            </w:pPr>
-            <w:hyperlink r:id="rId8" w:tgtFrame="_blank">
+              <w:spacing w:lineRule="auto" w:line="240"/>
+              <w:rPr/>
+            </w:pPr>
+            <w:hyperlink r:id="rId10" w:tgtFrame="_blank">
               <w:r>
                 <w:rPr>
                   <w:rStyle w:val="InternetLink"/>
+                  <w:rFonts w:ascii="Arial" w:hAnsi="Arial"/>
                 </w:rPr>
                 <w:t>Jüdischer Friedhof</w:t>
               </w:r>
@@ -5832,16 +6148,19 @@
           <w:p>
             <w:pPr>
               <w:pStyle w:val="Normal"/>
+              <w:widowControl w:val="false"/>
               <w:numPr>
                 <w:ilvl w:val="0"/>
                 <w:numId w:val="3"/>
               </w:numPr>
-              <w:rPr/>
-            </w:pPr>
-            <w:hyperlink r:id="rId9" w:tgtFrame="_blank">
+              <w:spacing w:lineRule="auto" w:line="240"/>
+              <w:rPr/>
+            </w:pPr>
+            <w:hyperlink r:id="rId11" w:tgtFrame="_blank">
               <w:r>
                 <w:rPr>
                   <w:rStyle w:val="InternetLink"/>
+                  <w:rFonts w:ascii="Arial" w:hAnsi="Arial"/>
                 </w:rPr>
                 <w:t>Kriegerdenkmal</w:t>
               </w:r>
@@ -5850,16 +6169,19 @@
           <w:p>
             <w:pPr>
               <w:pStyle w:val="Normal"/>
+              <w:widowControl w:val="false"/>
               <w:numPr>
                 <w:ilvl w:val="0"/>
                 <w:numId w:val="3"/>
               </w:numPr>
-              <w:rPr/>
-            </w:pPr>
-            <w:hyperlink r:id="rId10" w:tgtFrame="_blank">
+              <w:spacing w:lineRule="auto" w:line="240"/>
+              <w:rPr/>
+            </w:pPr>
+            <w:hyperlink r:id="rId12" w:tgtFrame="_blank">
               <w:r>
                 <w:rPr>
                   <w:rStyle w:val="InternetLink"/>
+                  <w:rFonts w:ascii="Arial" w:hAnsi="Arial"/>
                 </w:rPr>
                 <w:t>Brücke über den Rössingbach</w:t>
               </w:r>
@@ -5868,16 +6190,19 @@
           <w:p>
             <w:pPr>
               <w:pStyle w:val="Normal"/>
+              <w:widowControl w:val="false"/>
               <w:numPr>
                 <w:ilvl w:val="0"/>
                 <w:numId w:val="3"/>
               </w:numPr>
-              <w:rPr/>
-            </w:pPr>
-            <w:hyperlink r:id="rId11" w:tgtFrame="_blank">
+              <w:spacing w:lineRule="auto" w:line="240"/>
+              <w:rPr/>
+            </w:pPr>
+            <w:hyperlink r:id="rId13" w:tgtFrame="_blank">
               <w:r>
                 <w:rPr>
                   <w:rStyle w:val="InternetLink"/>
+                  <w:rFonts w:ascii="Arial" w:hAnsi="Arial"/>
                 </w:rPr>
                 <w:t>Brunnen - Lange Straße 17</w:t>
               </w:r>
@@ -5886,16 +6211,19 @@
           <w:p>
             <w:pPr>
               <w:pStyle w:val="Normal"/>
+              <w:widowControl w:val="false"/>
               <w:numPr>
                 <w:ilvl w:val="0"/>
                 <w:numId w:val="3"/>
               </w:numPr>
-              <w:rPr/>
-            </w:pPr>
-            <w:hyperlink r:id="rId12" w:tgtFrame="_blank">
+              <w:spacing w:lineRule="auto" w:line="240"/>
+              <w:rPr/>
+            </w:pPr>
+            <w:hyperlink r:id="rId14" w:tgtFrame="_blank">
               <w:r>
                 <w:rPr>
                   <w:rStyle w:val="InternetLink"/>
+                  <w:rFonts w:ascii="Arial" w:hAnsi="Arial"/>
                 </w:rPr>
                 <w:t>Herrenhaus - Lange Straße 17</w:t>
               </w:r>
@@ -5904,16 +6232,19 @@
           <w:p>
             <w:pPr>
               <w:pStyle w:val="Normal"/>
+              <w:widowControl w:val="false"/>
               <w:numPr>
                 <w:ilvl w:val="0"/>
                 <w:numId w:val="3"/>
               </w:numPr>
-              <w:rPr/>
-            </w:pPr>
-            <w:hyperlink r:id="rId13" w:tgtFrame="_blank">
+              <w:spacing w:lineRule="auto" w:line="240"/>
+              <w:rPr/>
+            </w:pPr>
+            <w:hyperlink r:id="rId15" w:tgtFrame="_blank">
               <w:r>
                 <w:rPr>
                   <w:rStyle w:val="InternetLink"/>
+                  <w:rFonts w:ascii="Arial" w:hAnsi="Arial"/>
                 </w:rPr>
                 <w:t>Hofanlage Kirchstraße 11</w:t>
               </w:r>
@@ -5922,16 +6253,19 @@
           <w:p>
             <w:pPr>
               <w:pStyle w:val="Normal"/>
+              <w:widowControl w:val="false"/>
               <w:numPr>
                 <w:ilvl w:val="0"/>
                 <w:numId w:val="3"/>
               </w:numPr>
-              <w:rPr/>
-            </w:pPr>
-            <w:hyperlink r:id="rId14" w:tgtFrame="_blank">
+              <w:spacing w:lineRule="auto" w:line="240"/>
+              <w:rPr/>
+            </w:pPr>
+            <w:hyperlink r:id="rId16" w:tgtFrame="_blank">
               <w:r>
                 <w:rPr>
                   <w:rStyle w:val="InternetLink"/>
+                  <w:rFonts w:ascii="Arial" w:hAnsi="Arial"/>
                 </w:rPr>
                 <w:t>Hofanlage Friedrichstraße 1</w:t>
               </w:r>
@@ -5940,16 +6274,19 @@
           <w:p>
             <w:pPr>
               <w:pStyle w:val="Normal"/>
+              <w:widowControl w:val="false"/>
               <w:numPr>
                 <w:ilvl w:val="0"/>
                 <w:numId w:val="3"/>
               </w:numPr>
-              <w:rPr/>
-            </w:pPr>
-            <w:hyperlink r:id="rId15" w:tgtFrame="_blank">
+              <w:spacing w:lineRule="auto" w:line="240"/>
+              <w:rPr/>
+            </w:pPr>
+            <w:hyperlink r:id="rId17" w:tgtFrame="_blank">
               <w:r>
                 <w:rPr>
                   <w:rStyle w:val="InternetLink"/>
+                  <w:rFonts w:ascii="Arial" w:hAnsi="Arial"/>
                 </w:rPr>
                 <w:t>Erdwerk</w:t>
               </w:r>
@@ -5958,23 +6295,27 @@
           <w:p>
             <w:pPr>
               <w:pStyle w:val="Normal"/>
+              <w:widowControl w:val="false"/>
               <w:numPr>
                 <w:ilvl w:val="0"/>
                 <w:numId w:val="0"/>
               </w:numPr>
+              <w:spacing w:lineRule="auto" w:line="240"/>
               <w:ind w:left="720" w:hanging="0"/>
               <w:rPr>
-                <w:rStyle w:val="InternetLink"/>
-              </w:rPr>
-            </w:pPr>
-            <w:r>
-              <w:rPr/>
-            </w:r>
-          </w:p>
-        </w:tc>
-        <w:tc>
-          <w:tcPr>
-            <w:tcW w:w="85" w:type="dxa"/>
+                <w:rFonts w:ascii="Arial" w:hAnsi="Arial"/>
+              </w:rPr>
+            </w:pPr>
+            <w:r>
+              <w:rPr>
+                <w:rFonts w:ascii="Arial" w:hAnsi="Arial"/>
+              </w:rPr>
+            </w:r>
+          </w:p>
+        </w:tc>
+        <w:tc>
+          <w:tcPr>
+            <w:tcW w:w="84" w:type="dxa"/>
             <w:tcBorders/>
           </w:tcPr>
           <w:p>
@@ -5995,7 +6336,7 @@
         </w:trPr>
         <w:tc>
           <w:tcPr>
-            <w:tcW w:w="9994" w:type="dxa"/>
+            <w:tcW w:w="9995" w:type="dxa"/>
             <w:gridSpan w:val="6"/>
             <w:tcBorders>
               <w:top w:val="single" w:sz="4" w:space="0" w:color="000000"/>
@@ -6029,7 +6370,7 @@
         </w:tc>
         <w:tc>
           <w:tcPr>
-            <w:tcW w:w="85" w:type="dxa"/>
+            <w:tcW w:w="84" w:type="dxa"/>
             <w:tcBorders/>
           </w:tcPr>
           <w:p>
@@ -6051,7 +6392,7 @@
         </w:trPr>
         <w:tc>
           <w:tcPr>
-            <w:tcW w:w="9994" w:type="dxa"/>
+            <w:tcW w:w="9995" w:type="dxa"/>
             <w:gridSpan w:val="6"/>
             <w:tcBorders>
               <w:top w:val="single" w:sz="4" w:space="0" w:color="000000"/>
@@ -6080,7 +6421,7 @@
         </w:tc>
         <w:tc>
           <w:tcPr>
-            <w:tcW w:w="85" w:type="dxa"/>
+            <w:tcW w:w="84" w:type="dxa"/>
             <w:tcBorders/>
           </w:tcPr>
           <w:p>
@@ -6101,7 +6442,7 @@
         </w:trPr>
         <w:tc>
           <w:tcPr>
-            <w:tcW w:w="9994" w:type="dxa"/>
+            <w:tcW w:w="9995" w:type="dxa"/>
             <w:gridSpan w:val="6"/>
             <w:tcBorders>
               <w:top w:val="single" w:sz="4" w:space="0" w:color="000000"/>
@@ -6135,7 +6476,7 @@
         </w:tc>
         <w:tc>
           <w:tcPr>
-            <w:tcW w:w="85" w:type="dxa"/>
+            <w:tcW w:w="84" w:type="dxa"/>
             <w:tcBorders/>
           </w:tcPr>
           <w:p>
@@ -6157,7 +6498,7 @@
         </w:trPr>
         <w:tc>
           <w:tcPr>
-            <w:tcW w:w="9994" w:type="dxa"/>
+            <w:tcW w:w="9995" w:type="dxa"/>
             <w:gridSpan w:val="6"/>
             <w:tcBorders>
               <w:top w:val="single" w:sz="4" w:space="0" w:color="000000"/>
@@ -6174,16 +6515,17 @@
                 <w:ilvl w:val="0"/>
                 <w:numId w:val="2"/>
               </w:numPr>
-              <w:spacing w:before="120" w:after="120"/>
-              <w:rPr>
-                <w:rFonts w:ascii="Arial" w:hAnsi="Arial"/>
-                <w:sz w:val="20"/>
-              </w:rPr>
-            </w:pPr>
-            <w:r>
-              <w:rPr>
-                <w:rFonts w:ascii="Arial" w:hAnsi="Arial"/>
-                <w:sz w:val="20"/>
+              <w:spacing w:lineRule="auto" w:line="240" w:before="0" w:after="0"/>
+              <w:rPr>
+                <w:sz w:val="24"/>
+                <w:szCs w:val="24"/>
+              </w:rPr>
+            </w:pPr>
+            <w:r>
+              <w:rPr>
+                <w:rFonts w:ascii="Arial" w:hAnsi="Arial"/>
+                <w:sz w:val="24"/>
+                <w:szCs w:val="24"/>
               </w:rPr>
               <w:t>Dorfgemeinschaftsfest (seit 1959, jetzt alle 3 Jahre)</w:t>
             </w:r>
@@ -6196,16 +6538,17 @@
                 <w:ilvl w:val="0"/>
                 <w:numId w:val="2"/>
               </w:numPr>
-              <w:spacing w:before="120" w:after="120"/>
-              <w:rPr>
-                <w:rFonts w:ascii="Arial" w:hAnsi="Arial"/>
-                <w:sz w:val="20"/>
-              </w:rPr>
-            </w:pPr>
-            <w:r>
-              <w:rPr>
-                <w:rFonts w:ascii="Arial" w:hAnsi="Arial"/>
-                <w:sz w:val="20"/>
+              <w:spacing w:lineRule="auto" w:line="240" w:before="0" w:after="0"/>
+              <w:rPr>
+                <w:sz w:val="24"/>
+                <w:szCs w:val="24"/>
+              </w:rPr>
+            </w:pPr>
+            <w:r>
+              <w:rPr>
+                <w:rFonts w:ascii="Arial" w:hAnsi="Arial"/>
+                <w:sz w:val="24"/>
+                <w:szCs w:val="24"/>
               </w:rPr>
               <w:t>Weihnachtsmarkt (alle Vereine)</w:t>
             </w:r>
@@ -6218,16 +6561,17 @@
                 <w:ilvl w:val="0"/>
                 <w:numId w:val="2"/>
               </w:numPr>
-              <w:spacing w:before="120" w:after="120"/>
-              <w:rPr>
-                <w:rFonts w:ascii="Arial" w:hAnsi="Arial"/>
-                <w:sz w:val="20"/>
-              </w:rPr>
-            </w:pPr>
-            <w:r>
-              <w:rPr>
-                <w:rFonts w:ascii="Arial" w:hAnsi="Arial"/>
-                <w:sz w:val="20"/>
+              <w:spacing w:lineRule="auto" w:line="240" w:before="0" w:after="0"/>
+              <w:rPr>
+                <w:sz w:val="24"/>
+                <w:szCs w:val="24"/>
+              </w:rPr>
+            </w:pPr>
+            <w:r>
+              <w:rPr>
+                <w:rFonts w:ascii="Arial" w:hAnsi="Arial"/>
+                <w:sz w:val="24"/>
+                <w:szCs w:val="24"/>
               </w:rPr>
               <w:t>Osterfeuer (Dorfpflege)</w:t>
             </w:r>
@@ -6240,16 +6584,17 @@
                 <w:ilvl w:val="0"/>
                 <w:numId w:val="2"/>
               </w:numPr>
-              <w:spacing w:before="120" w:after="120"/>
-              <w:rPr>
-                <w:rFonts w:ascii="Arial" w:hAnsi="Arial"/>
-                <w:sz w:val="20"/>
-              </w:rPr>
-            </w:pPr>
-            <w:r>
-              <w:rPr>
-                <w:rFonts w:ascii="Arial" w:hAnsi="Arial"/>
-                <w:sz w:val="20"/>
+              <w:spacing w:lineRule="auto" w:line="240" w:before="0" w:after="0"/>
+              <w:rPr>
+                <w:sz w:val="24"/>
+                <w:szCs w:val="24"/>
+              </w:rPr>
+            </w:pPr>
+            <w:r>
+              <w:rPr>
+                <w:rFonts w:ascii="Arial" w:hAnsi="Arial"/>
+                <w:sz w:val="24"/>
+                <w:szCs w:val="24"/>
               </w:rPr>
               <w:t>Diverse Vorträge (Landfrauen, Dorfpflege, etc.)</w:t>
             </w:r>
@@ -6262,16 +6607,17 @@
                 <w:ilvl w:val="0"/>
                 <w:numId w:val="2"/>
               </w:numPr>
-              <w:spacing w:before="120" w:after="120"/>
-              <w:rPr>
-                <w:rFonts w:ascii="Arial" w:hAnsi="Arial"/>
-                <w:sz w:val="20"/>
-              </w:rPr>
-            </w:pPr>
-            <w:r>
-              <w:rPr>
-                <w:rFonts w:ascii="Arial" w:hAnsi="Arial"/>
-                <w:sz w:val="20"/>
+              <w:spacing w:lineRule="auto" w:line="240" w:before="0" w:after="0"/>
+              <w:rPr>
+                <w:sz w:val="24"/>
+                <w:szCs w:val="24"/>
+              </w:rPr>
+            </w:pPr>
+            <w:r>
+              <w:rPr>
+                <w:rFonts w:ascii="Arial" w:hAnsi="Arial"/>
+                <w:sz w:val="24"/>
+                <w:szCs w:val="24"/>
               </w:rPr>
               <w:t>Vorträge über Klima durch Sven Plöger (dem Ort persönlich verbunden, bislang 2019 und 2023)</w:t>
             </w:r>
@@ -6284,16 +6630,17 @@
                 <w:ilvl w:val="0"/>
                 <w:numId w:val="2"/>
               </w:numPr>
-              <w:spacing w:before="120" w:after="120"/>
-              <w:rPr>
-                <w:rFonts w:ascii="Arial" w:hAnsi="Arial"/>
-                <w:sz w:val="20"/>
-              </w:rPr>
-            </w:pPr>
-            <w:r>
-              <w:rPr>
-                <w:rFonts w:ascii="Arial" w:hAnsi="Arial"/>
-                <w:sz w:val="20"/>
+              <w:spacing w:lineRule="auto" w:line="240" w:before="0" w:after="0"/>
+              <w:rPr>
+                <w:sz w:val="24"/>
+                <w:szCs w:val="24"/>
+              </w:rPr>
+            </w:pPr>
+            <w:r>
+              <w:rPr>
+                <w:rFonts w:ascii="Arial" w:hAnsi="Arial"/>
+                <w:sz w:val="24"/>
+                <w:szCs w:val="24"/>
               </w:rPr>
               <w:t>Laternenumzug (FFW)</w:t>
             </w:r>
@@ -6306,16 +6653,17 @@
                 <w:ilvl w:val="0"/>
                 <w:numId w:val="2"/>
               </w:numPr>
-              <w:spacing w:before="120" w:after="120"/>
-              <w:rPr>
-                <w:rFonts w:ascii="Arial" w:hAnsi="Arial"/>
-                <w:sz w:val="20"/>
-              </w:rPr>
-            </w:pPr>
-            <w:r>
-              <w:rPr>
-                <w:rFonts w:ascii="Arial" w:hAnsi="Arial"/>
-                <w:sz w:val="20"/>
+              <w:spacing w:lineRule="auto" w:line="240" w:before="0" w:after="0"/>
+              <w:rPr>
+                <w:sz w:val="24"/>
+                <w:szCs w:val="24"/>
+              </w:rPr>
+            </w:pPr>
+            <w:r>
+              <w:rPr>
+                <w:rFonts w:ascii="Arial" w:hAnsi="Arial"/>
+                <w:sz w:val="24"/>
+                <w:szCs w:val="24"/>
               </w:rPr>
               <w:t>Drei-Eichen-Spektakel (FFW)</w:t>
             </w:r>
@@ -6328,16 +6676,17 @@
                 <w:ilvl w:val="0"/>
                 <w:numId w:val="2"/>
               </w:numPr>
-              <w:spacing w:before="120" w:after="120"/>
-              <w:rPr>
-                <w:rFonts w:ascii="Arial" w:hAnsi="Arial"/>
-                <w:sz w:val="20"/>
-              </w:rPr>
-            </w:pPr>
-            <w:r>
-              <w:rPr>
-                <w:rFonts w:ascii="Arial" w:hAnsi="Arial"/>
-                <w:sz w:val="20"/>
+              <w:spacing w:lineRule="auto" w:line="240" w:before="0" w:after="0"/>
+              <w:rPr>
+                <w:sz w:val="24"/>
+                <w:szCs w:val="24"/>
+              </w:rPr>
+            </w:pPr>
+            <w:r>
+              <w:rPr>
+                <w:rFonts w:ascii="Arial" w:hAnsi="Arial"/>
+                <w:sz w:val="24"/>
+                <w:szCs w:val="24"/>
               </w:rPr>
               <w:t>1. Mai - Maifest am Dorfgemeinschaftshaus mit Konzert des Musikzugs der Freiwilligen Feuerwehr (CDU)</w:t>
             </w:r>
@@ -6350,16 +6699,17 @@
                 <w:ilvl w:val="0"/>
                 <w:numId w:val="2"/>
               </w:numPr>
-              <w:spacing w:before="120" w:after="120"/>
-              <w:rPr>
-                <w:rFonts w:ascii="Arial" w:hAnsi="Arial"/>
-                <w:sz w:val="20"/>
-              </w:rPr>
-            </w:pPr>
-            <w:r>
-              <w:rPr>
-                <w:rFonts w:ascii="Arial" w:hAnsi="Arial"/>
-                <w:sz w:val="20"/>
+              <w:spacing w:lineRule="auto" w:line="240" w:before="0" w:after="0"/>
+              <w:rPr>
+                <w:sz w:val="24"/>
+                <w:szCs w:val="24"/>
+              </w:rPr>
+            </w:pPr>
+            <w:r>
+              <w:rPr>
+                <w:rFonts w:ascii="Arial" w:hAnsi="Arial"/>
+                <w:sz w:val="24"/>
+                <w:szCs w:val="24"/>
               </w:rPr>
               <w:t>3. Oktober - Tag der Deutschen Einheit mit Sektempfang am Dorfgemeinschafshaus mit Konzert des Musikzugs der Freiwilligen Feuerwehr (Ortsrat)</w:t>
             </w:r>
@@ -6372,16 +6722,17 @@
                 <w:ilvl w:val="0"/>
                 <w:numId w:val="2"/>
               </w:numPr>
-              <w:spacing w:before="120" w:after="120"/>
-              <w:rPr>
-                <w:rFonts w:ascii="Arial" w:hAnsi="Arial"/>
-                <w:sz w:val="20"/>
-              </w:rPr>
-            </w:pPr>
-            <w:r>
-              <w:rPr>
-                <w:rFonts w:ascii="Arial" w:hAnsi="Arial"/>
-                <w:sz w:val="20"/>
+              <w:spacing w:lineRule="auto" w:line="240" w:before="0" w:after="0"/>
+              <w:rPr>
+                <w:sz w:val="24"/>
+                <w:szCs w:val="24"/>
+              </w:rPr>
+            </w:pPr>
+            <w:r>
+              <w:rPr>
+                <w:rFonts w:ascii="Arial" w:hAnsi="Arial"/>
+                <w:sz w:val="24"/>
+                <w:szCs w:val="24"/>
               </w:rPr>
               <w:t>Oktober - Bosselturnier mit Grillabend (CDU)</w:t>
             </w:r>
@@ -6394,16 +6745,17 @@
                 <w:ilvl w:val="0"/>
                 <w:numId w:val="2"/>
               </w:numPr>
-              <w:spacing w:before="120" w:after="120"/>
-              <w:rPr>
-                <w:rFonts w:ascii="Arial" w:hAnsi="Arial"/>
-                <w:sz w:val="20"/>
-              </w:rPr>
-            </w:pPr>
-            <w:r>
-              <w:rPr>
-                <w:rFonts w:ascii="Arial" w:hAnsi="Arial"/>
-                <w:sz w:val="20"/>
+              <w:spacing w:lineRule="auto" w:line="240" w:before="0" w:after="0"/>
+              <w:rPr>
+                <w:sz w:val="24"/>
+                <w:szCs w:val="24"/>
+              </w:rPr>
+            </w:pPr>
+            <w:r>
+              <w:rPr>
+                <w:rFonts w:ascii="Arial" w:hAnsi="Arial"/>
+                <w:sz w:val="24"/>
+                <w:szCs w:val="24"/>
               </w:rPr>
               <w:t>Kinderfasching, Kinderweihnachtsfeier und Ostereiersuche (VSV)</w:t>
             </w:r>
@@ -6411,7 +6763,7 @@
         </w:tc>
         <w:tc>
           <w:tcPr>
-            <w:tcW w:w="85" w:type="dxa"/>
+            <w:tcW w:w="84" w:type="dxa"/>
             <w:tcBorders/>
           </w:tcPr>
           <w:p>
@@ -6432,7 +6784,7 @@
         </w:trPr>
         <w:tc>
           <w:tcPr>
-            <w:tcW w:w="9994" w:type="dxa"/>
+            <w:tcW w:w="9995" w:type="dxa"/>
             <w:gridSpan w:val="6"/>
             <w:tcBorders>
               <w:top w:val="single" w:sz="4" w:space="0" w:color="000000"/>
@@ -6466,7 +6818,7 @@
         </w:tc>
         <w:tc>
           <w:tcPr>
-            <w:tcW w:w="85" w:type="dxa"/>
+            <w:tcW w:w="84" w:type="dxa"/>
             <w:tcBorders/>
           </w:tcPr>
           <w:p>
@@ -6488,7 +6840,7 @@
         </w:trPr>
         <w:tc>
           <w:tcPr>
-            <w:tcW w:w="9994" w:type="dxa"/>
+            <w:tcW w:w="9995" w:type="dxa"/>
             <w:gridSpan w:val="6"/>
             <w:tcBorders>
               <w:top w:val="single" w:sz="4" w:space="0" w:color="000000"/>
@@ -6517,7 +6869,7 @@
         </w:tc>
         <w:tc>
           <w:tcPr>
-            <w:tcW w:w="85" w:type="dxa"/>
+            <w:tcW w:w="84" w:type="dxa"/>
             <w:tcBorders/>
           </w:tcPr>
           <w:p>
@@ -6545,12 +6897,12 @@
       </w:r>
     </w:p>
     <w:sectPr>
-      <w:headerReference w:type="even" r:id="rId16"/>
-      <w:headerReference w:type="default" r:id="rId17"/>
-      <w:headerReference w:type="first" r:id="rId18"/>
-      <w:footerReference w:type="even" r:id="rId19"/>
-      <w:footerReference w:type="default" r:id="rId20"/>
-      <w:footerReference w:type="first" r:id="rId21"/>
+      <w:headerReference w:type="even" r:id="rId18"/>
+      <w:headerReference w:type="default" r:id="rId19"/>
+      <w:headerReference w:type="first" r:id="rId20"/>
+      <w:footerReference w:type="even" r:id="rId21"/>
+      <w:footerReference w:type="default" r:id="rId22"/>
+      <w:footerReference w:type="first" r:id="rId23"/>
       <w:type w:val="nextPage"/>
       <w:pgSz w:w="11906" w:h="16838"/>
       <w:pgMar w:left="1418" w:right="567" w:gutter="0" w:header="720" w:top="777" w:footer="506" w:bottom="563"/>
@@ -7577,6 +7929,20 @@
     </w:pPr>
     <w:rPr/>
   </w:style>
+  <w:style w:type="paragraph" w:styleId="NormalWeb">
+    <w:name w:val="Normal (Web)"/>
+    <w:basedOn w:val="Normal"/>
+    <w:qFormat/>
+    <w:pPr>
+      <w:spacing w:lineRule="auto" w:line="240" w:beforeAutospacing="1" w:afterAutospacing="1"/>
+    </w:pPr>
+    <w:rPr>
+      <w:rFonts w:ascii="Times New Roman" w:hAnsi="Times New Roman" w:eastAsia="Times New Roman" w:cs="Times New Roman"/>
+      <w:sz w:val="24"/>
+      <w:szCs w:val="24"/>
+      <w:lang w:eastAsia="de-DE"/>
+    </w:rPr>
+  </w:style>
   <w:style w:type="numbering" w:styleId="NoList" w:default="1">
     <w:name w:val="No List"/>
     <w:uiPriority w:val="99"/>

</xml_diff>